<commit_message>
Updated Use Case Report, Written Requirements Report, and deleted redundant Use Case Diagram
</commit_message>
<xml_diff>
--- a/documents/Use Case Report - Dream Team.docx
+++ b/documents/Use Case Report - Dream Team.docx
@@ -713,6 +713,135 @@
                 <w:rtl w:val="0"/>
               </w:rPr>
               <w:t xml:space="preserve">2/27/2018</w:t>
+            </w:r>
+          </w:p>
+        </w:tc>
+      </w:tr>
+      <w:tr>
+        <w:trPr>
+          <w:trHeight w:val="360" w:hRule="atLeast"/>
+        </w:trPr>
+        <w:tc>
+          <w:tcPr>
+            <w:vAlign w:val="center"/>
+          </w:tcPr>
+          <w:p>
+            <w:pPr>
+              <w:spacing w:after="0" w:lineRule="auto"/>
+              <w:contextualSpacing w:val="0"/>
+              <w:rPr>
+                <w:rFonts w:ascii="Times New Roman" w:cs="Times New Roman" w:eastAsia="Times New Roman" w:hAnsi="Times New Roman"/>
+                <w:sz w:val="24"/>
+                <w:szCs w:val="24"/>
+              </w:rPr>
+            </w:pPr>
+            <w:r>
+              <w:rPr>
+                <w:rFonts w:ascii="Times New Roman" w:cs="Times New Roman" w:eastAsia="Times New Roman" w:hAnsi="Times New Roman"/>
+                <w:sz w:val="24"/>
+                <w:szCs w:val="24"/>
+                <w:rtl w:val="0"/>
+              </w:rPr>
+              <w:t xml:space="preserve">Michael Perez</w:t>
+            </w:r>
+          </w:p>
+        </w:tc>
+        <w:tc>
+          <w:tcPr>
+            <w:vAlign w:val="center"/>
+          </w:tcPr>
+          <w:p>
+            <w:pPr>
+              <w:spacing w:after="0" w:lineRule="auto"/>
+              <w:contextualSpacing w:val="0"/>
+              <w:rPr>
+                <w:rFonts w:ascii="Times New Roman" w:cs="Times New Roman" w:eastAsia="Times New Roman" w:hAnsi="Times New Roman"/>
+                <w:sz w:val="24"/>
+                <w:szCs w:val="24"/>
+              </w:rPr>
+            </w:pPr>
+            <w:r>
+              <w:rPr>
+                <w:rFonts w:ascii="Times New Roman" w:cs="Times New Roman" w:eastAsia="Times New Roman" w:hAnsi="Times New Roman"/>
+                <w:sz w:val="24"/>
+                <w:szCs w:val="24"/>
+                <w:rtl w:val="0"/>
+              </w:rPr>
+              <w:t xml:space="preserve">Mega update which got rid of the timer system</w:t>
+            </w:r>
+          </w:p>
+        </w:tc>
+        <w:tc>
+          <w:tcPr>
+            <w:vAlign w:val="center"/>
+          </w:tcPr>
+          <w:p>
+            <w:pPr>
+              <w:spacing w:after="0" w:lineRule="auto"/>
+              <w:contextualSpacing w:val="0"/>
+              <w:jc w:val="center"/>
+              <w:rPr>
+                <w:rFonts w:ascii="Times New Roman" w:cs="Times New Roman" w:eastAsia="Times New Roman" w:hAnsi="Times New Roman"/>
+                <w:sz w:val="24"/>
+                <w:szCs w:val="24"/>
+              </w:rPr>
+            </w:pPr>
+            <w:r>
+              <w:rPr>
+                <w:rtl w:val="0"/>
+              </w:rPr>
+            </w:r>
+          </w:p>
+        </w:tc>
+        <w:tc>
+          <w:tcPr>
+            <w:vAlign w:val="center"/>
+          </w:tcPr>
+          <w:p>
+            <w:pPr>
+              <w:spacing w:after="0" w:lineRule="auto"/>
+              <w:contextualSpacing w:val="0"/>
+              <w:jc w:val="center"/>
+              <w:rPr>
+                <w:rFonts w:ascii="Times New Roman" w:cs="Times New Roman" w:eastAsia="Times New Roman" w:hAnsi="Times New Roman"/>
+                <w:sz w:val="24"/>
+                <w:szCs w:val="24"/>
+              </w:rPr>
+            </w:pPr>
+            <w:r>
+              <w:rPr>
+                <w:rFonts w:ascii="Times New Roman" w:cs="Times New Roman" w:eastAsia="Times New Roman" w:hAnsi="Times New Roman"/>
+                <w:sz w:val="24"/>
+                <w:szCs w:val="24"/>
+                <w:rtl w:val="0"/>
+              </w:rPr>
+              <w:t xml:space="preserve">2</w:t>
+            </w:r>
+          </w:p>
+        </w:tc>
+        <w:tc>
+          <w:tcPr>
+            <w:vAlign w:val="center"/>
+          </w:tcPr>
+          <w:p>
+            <w:pPr>
+              <w:spacing w:after="0" w:lineRule="auto"/>
+              <w:contextualSpacing w:val="0"/>
+              <w:jc w:val="center"/>
+              <w:rPr>
+                <w:rFonts w:ascii="Times New Roman" w:cs="Times New Roman" w:eastAsia="Times New Roman" w:hAnsi="Times New Roman"/>
+                <w:sz w:val="24"/>
+                <w:szCs w:val="24"/>
+              </w:rPr>
+            </w:pPr>
+            <w:r>
+              <w:rPr>
+                <w:rFonts w:ascii="Times New Roman" w:cs="Times New Roman" w:eastAsia="Times New Roman" w:hAnsi="Times New Roman"/>
+                <w:sz w:val="24"/>
+                <w:szCs w:val="24"/>
+                <w:rtl w:val="0"/>
+              </w:rPr>
+              <w:t xml:space="preserve">3/8/2018</w:t>
             </w:r>
           </w:p>
         </w:tc>
@@ -1084,7 +1213,7 @@
             <w:rPr>
               <w:rtl w:val="0"/>
             </w:rPr>
-            <w:t xml:space="preserve">Input primary schedule</w:t>
+            <w:t xml:space="preserve">Create Free Time Block</w:t>
           </w:r>
           <w:r>
             <w:rPr>
@@ -1108,7 +1237,7 @@
             <w:rPr>
               <w:rtl w:val="0"/>
             </w:rPr>
-            <w:t xml:space="preserve">7</w:t>
+            <w:t xml:space="preserve">6</w:t>
           </w:r>
           <w:r>
             <w:rPr>
@@ -1164,9 +1293,9 @@
               <w:rFonts w:ascii="Cambria" w:cs="Cambria" w:eastAsia="Cambria" w:hAnsi="Cambria"/>
               <w:rtl w:val="0"/>
             </w:rPr>
-            <w:t xml:space="preserve">Use Case 2: Edit primary schedule</w:t>
+            <w:t xml:space="preserve">Use Case 2: Edit Free Time Blocks</w:t>
             <w:tab/>
-            <w:t xml:space="preserve"> 8</w:t>
+            <w:t xml:space="preserve"> 7</w:t>
           </w:r>
         </w:p>
         <w:p>
@@ -1220,7 +1349,7 @@
             <w:rPr>
               <w:rtl w:val="0"/>
             </w:rPr>
-            <w:t xml:space="preserve">Use Case 3: Create task</w:t>
+            <w:t xml:space="preserve">Use Case 3: Create Task</w:t>
           </w:r>
           <w:r>
             <w:fldChar w:fldCharType="begin"/>
@@ -1281,7 +1410,109 @@
             </w:rPr>
             <w:t xml:space="preserve">2.2.4</w:t>
             <w:tab/>
-            <w:t xml:space="preserve">Use Case 4: Assign task to calendar</w:t>
+            <w:t xml:space="preserve">Use Case 4: Assign Task to Calendar</w:t>
+            <w:tab/>
+            <w:t xml:space="preserve">8</w:t>
+          </w:r>
+        </w:p>
+        <w:p>
+          <w:pPr>
+            <w:keepNext w:val="0"/>
+            <w:keepLines w:val="0"/>
+            <w:widowControl w:val="1"/>
+            <w:pBdr>
+              <w:top w:space="0" w:sz="0" w:val="nil"/>
+              <w:left w:space="0" w:sz="0" w:val="nil"/>
+              <w:bottom w:space="0" w:sz="0" w:val="nil"/>
+              <w:right w:space="0" w:sz="0" w:val="nil"/>
+              <w:between w:space="0" w:sz="0" w:val="nil"/>
+            </w:pBdr>
+            <w:shd w:fill="auto" w:val="clear"/>
+            <w:tabs>
+              <w:tab w:val="left" w:pos="1320"/>
+              <w:tab w:val="right" w:pos="12950"/>
+            </w:tabs>
+            <w:spacing w:after="100" w:before="0" w:line="276" w:lineRule="auto"/>
+            <w:ind w:left="440" w:right="0" w:firstLine="0"/>
+            <w:contextualSpacing w:val="0"/>
+            <w:jc w:val="left"/>
+            <w:rPr/>
+          </w:pPr>
+          <w:r>
+            <w:rPr>
+              <w:rtl w:val="0"/>
+            </w:rPr>
+            <w:t xml:space="preserve">2.2.5</w:t>
+            <w:tab/>
+            <w:t xml:space="preserve">Use Case 5: Unassign currently assigned Task</w:t>
+            <w:tab/>
+            <w:t xml:space="preserve">9</w:t>
+          </w:r>
+        </w:p>
+        <w:p>
+          <w:pPr>
+            <w:keepNext w:val="0"/>
+            <w:keepLines w:val="0"/>
+            <w:widowControl w:val="1"/>
+            <w:pBdr>
+              <w:top w:space="0" w:sz="0" w:val="nil"/>
+              <w:left w:space="0" w:sz="0" w:val="nil"/>
+              <w:bottom w:space="0" w:sz="0" w:val="nil"/>
+              <w:right w:space="0" w:sz="0" w:val="nil"/>
+              <w:between w:space="0" w:sz="0" w:val="nil"/>
+            </w:pBdr>
+            <w:shd w:fill="auto" w:val="clear"/>
+            <w:tabs>
+              <w:tab w:val="left" w:pos="1320"/>
+              <w:tab w:val="right" w:pos="12950"/>
+            </w:tabs>
+            <w:spacing w:after="100" w:before="0" w:line="276" w:lineRule="auto"/>
+            <w:ind w:left="440" w:right="0" w:firstLine="0"/>
+            <w:contextualSpacing w:val="0"/>
+            <w:jc w:val="left"/>
+            <w:rPr/>
+          </w:pPr>
+          <w:r>
+            <w:rPr>
+              <w:rtl w:val="0"/>
+            </w:rPr>
+            <w:t xml:space="preserve">2.2.6</w:t>
+            <w:tab/>
+            <w:t xml:space="preserve">Use Case 6: Modify Task Due Date</w:t>
+            <w:tab/>
+            <w:t xml:space="preserve">9</w:t>
+          </w:r>
+        </w:p>
+        <w:p>
+          <w:pPr>
+            <w:keepNext w:val="0"/>
+            <w:keepLines w:val="0"/>
+            <w:widowControl w:val="1"/>
+            <w:pBdr>
+              <w:top w:space="0" w:sz="0" w:val="nil"/>
+              <w:left w:space="0" w:sz="0" w:val="nil"/>
+              <w:bottom w:space="0" w:sz="0" w:val="nil"/>
+              <w:right w:space="0" w:sz="0" w:val="nil"/>
+              <w:between w:space="0" w:sz="0" w:val="nil"/>
+            </w:pBdr>
+            <w:shd w:fill="auto" w:val="clear"/>
+            <w:tabs>
+              <w:tab w:val="left" w:pos="1320"/>
+              <w:tab w:val="right" w:pos="12950"/>
+            </w:tabs>
+            <w:spacing w:after="100" w:before="0" w:line="276" w:lineRule="auto"/>
+            <w:ind w:left="440" w:right="0" w:firstLine="0"/>
+            <w:contextualSpacing w:val="0"/>
+            <w:jc w:val="left"/>
+            <w:rPr/>
+          </w:pPr>
+          <w:r>
+            <w:rPr>
+              <w:rtl w:val="0"/>
+            </w:rPr>
+            <w:t xml:space="preserve">2.2.7</w:t>
+            <w:tab/>
+            <w:t xml:space="preserve">Use Case 7: Modify Task ETA</w:t>
             <w:tab/>
             <w:t xml:space="preserve">10</w:t>
           </w:r>
@@ -1313,9 +1544,9 @@
             <w:rPr>
               <w:rtl w:val="0"/>
             </w:rPr>
-            <w:t xml:space="preserve">2.2.5</w:t>
+            <w:t xml:space="preserve">2.2.8</w:t>
             <w:tab/>
-            <w:t xml:space="preserve">Use Case 5: Unassign currently assigned task</w:t>
+            <w:t xml:space="preserve">Use Case 8: Delete Task</w:t>
             <w:tab/>
             <w:t xml:space="preserve">10</w:t>
           </w:r>
@@ -1347,43 +1578,9 @@
             <w:rPr>
               <w:rtl w:val="0"/>
             </w:rPr>
-            <w:t xml:space="preserve">2.2.6</w:t>
+            <w:t xml:space="preserve">2.2.9</w:t>
             <w:tab/>
-            <w:t xml:space="preserve">Use Case 6: Modify task due date</w:t>
-            <w:tab/>
-            <w:t xml:space="preserve">10</w:t>
-          </w:r>
-        </w:p>
-        <w:p>
-          <w:pPr>
-            <w:keepNext w:val="0"/>
-            <w:keepLines w:val="0"/>
-            <w:widowControl w:val="1"/>
-            <w:pBdr>
-              <w:top w:space="0" w:sz="0" w:val="nil"/>
-              <w:left w:space="0" w:sz="0" w:val="nil"/>
-              <w:bottom w:space="0" w:sz="0" w:val="nil"/>
-              <w:right w:space="0" w:sz="0" w:val="nil"/>
-              <w:between w:space="0" w:sz="0" w:val="nil"/>
-            </w:pBdr>
-            <w:shd w:fill="auto" w:val="clear"/>
-            <w:tabs>
-              <w:tab w:val="left" w:pos="1320"/>
-              <w:tab w:val="right" w:pos="12950"/>
-            </w:tabs>
-            <w:spacing w:after="100" w:before="0" w:line="276" w:lineRule="auto"/>
-            <w:ind w:left="440" w:right="0" w:firstLine="0"/>
-            <w:contextualSpacing w:val="0"/>
-            <w:jc w:val="left"/>
-            <w:rPr/>
-          </w:pPr>
-          <w:r>
-            <w:rPr>
-              <w:rtl w:val="0"/>
-            </w:rPr>
-            <w:t xml:space="preserve">2.2.7</w:t>
-            <w:tab/>
-            <w:t xml:space="preserve">Use Case 7: Add time</w:t>
+            <w:t xml:space="preserve">Use Case 9: Remind user of upcoming Task Block</w:t>
             <w:tab/>
             <w:t xml:space="preserve">11</w:t>
           </w:r>
@@ -1415,9 +1612,9 @@
             <w:rPr>
               <w:rtl w:val="0"/>
             </w:rPr>
-            <w:t xml:space="preserve">2.2.8</w:t>
+            <w:t xml:space="preserve">2.2.10</w:t>
             <w:tab/>
-            <w:t xml:space="preserve">Use Case 8: Subtract time</w:t>
+            <w:t xml:space="preserve">Use Case 10: Alert user when the end of the last Task Block is reached</w:t>
             <w:tab/>
             <w:t xml:space="preserve">11</w:t>
           </w:r>
@@ -1440,7 +1637,7 @@
               <w:tab w:val="right" w:pos="12950"/>
             </w:tabs>
             <w:spacing w:after="100" w:before="0" w:line="276" w:lineRule="auto"/>
-            <w:ind w:left="440" w:right="0" w:firstLine="0"/>
+            <w:ind w:left="0" w:right="0" w:firstLine="0"/>
             <w:contextualSpacing w:val="0"/>
             <w:jc w:val="left"/>
             <w:rPr/>
@@ -1449,147 +1646,6 @@
             <w:rPr>
               <w:rtl w:val="0"/>
             </w:rPr>
-            <w:t xml:space="preserve">2.2.9</w:t>
-            <w:tab/>
-            <w:t xml:space="preserve">Use Case 9: Delete task</w:t>
-            <w:tab/>
-            <w:t xml:space="preserve">12</w:t>
-          </w:r>
-        </w:p>
-        <w:p>
-          <w:pPr>
-            <w:keepNext w:val="0"/>
-            <w:keepLines w:val="0"/>
-            <w:widowControl w:val="1"/>
-            <w:pBdr>
-              <w:top w:space="0" w:sz="0" w:val="nil"/>
-              <w:left w:space="0" w:sz="0" w:val="nil"/>
-              <w:bottom w:space="0" w:sz="0" w:val="nil"/>
-              <w:right w:space="0" w:sz="0" w:val="nil"/>
-              <w:between w:space="0" w:sz="0" w:val="nil"/>
-            </w:pBdr>
-            <w:shd w:fill="auto" w:val="clear"/>
-            <w:tabs>
-              <w:tab w:val="left" w:pos="1320"/>
-              <w:tab w:val="right" w:pos="12950"/>
-            </w:tabs>
-            <w:spacing w:after="100" w:before="0" w:line="276" w:lineRule="auto"/>
-            <w:ind w:left="440" w:right="0" w:firstLine="0"/>
-            <w:contextualSpacing w:val="0"/>
-            <w:jc w:val="left"/>
-            <w:rPr/>
-          </w:pPr>
-          <w:r>
-            <w:rPr>
-              <w:rtl w:val="0"/>
-            </w:rPr>
-            <w:t xml:space="preserve">2.2.10</w:t>
-            <w:tab/>
-            <w:t xml:space="preserve">Use Case 10: Start task timer</w:t>
-            <w:tab/>
-            <w:t xml:space="preserve">12</w:t>
-          </w:r>
-        </w:p>
-        <w:p>
-          <w:pPr>
-            <w:keepNext w:val="0"/>
-            <w:keepLines w:val="0"/>
-            <w:widowControl w:val="1"/>
-            <w:pBdr>
-              <w:top w:space="0" w:sz="0" w:val="nil"/>
-              <w:left w:space="0" w:sz="0" w:val="nil"/>
-              <w:bottom w:space="0" w:sz="0" w:val="nil"/>
-              <w:right w:space="0" w:sz="0" w:val="nil"/>
-              <w:between w:space="0" w:sz="0" w:val="nil"/>
-            </w:pBdr>
-            <w:shd w:fill="auto" w:val="clear"/>
-            <w:tabs>
-              <w:tab w:val="left" w:pos="1320"/>
-              <w:tab w:val="right" w:pos="12950"/>
-            </w:tabs>
-            <w:spacing w:after="100" w:before="0" w:line="276" w:lineRule="auto"/>
-            <w:ind w:left="440" w:right="0" w:firstLine="0"/>
-            <w:contextualSpacing w:val="0"/>
-            <w:jc w:val="left"/>
-            <w:rPr/>
-          </w:pPr>
-          <w:r>
-            <w:rPr>
-              <w:rtl w:val="0"/>
-            </w:rPr>
-            <w:t xml:space="preserve">2.2.11</w:t>
-            <w:tab/>
-            <w:t xml:space="preserve">Use Case 11: Stop task timer</w:t>
-            <w:tab/>
-            <w:t xml:space="preserve">13</w:t>
-          </w:r>
-        </w:p>
-        <w:p>
-          <w:pPr>
-            <w:keepNext w:val="0"/>
-            <w:keepLines w:val="0"/>
-            <w:widowControl w:val="1"/>
-            <w:pBdr>
-              <w:top w:space="0" w:sz="0" w:val="nil"/>
-              <w:left w:space="0" w:sz="0" w:val="nil"/>
-              <w:bottom w:space="0" w:sz="0" w:val="nil"/>
-              <w:right w:space="0" w:sz="0" w:val="nil"/>
-              <w:between w:space="0" w:sz="0" w:val="nil"/>
-            </w:pBdr>
-            <w:shd w:fill="auto" w:val="clear"/>
-            <w:tabs>
-              <w:tab w:val="left" w:pos="1320"/>
-              <w:tab w:val="right" w:pos="12950"/>
-            </w:tabs>
-            <w:spacing w:after="100" w:before="0" w:line="276" w:lineRule="auto"/>
-            <w:ind w:left="440" w:right="0" w:firstLine="0"/>
-            <w:contextualSpacing w:val="0"/>
-            <w:jc w:val="left"/>
-            <w:rPr/>
-          </w:pPr>
-          <w:r>
-            <w:rPr>
-              <w:rtl w:val="0"/>
-            </w:rPr>
-            <w:t xml:space="preserve">2.2.12</w:t>
-            <w:tab/>
-            <w:t xml:space="preserve">Use Case 12: Remind user of upcoming task start session</w:t>
-            <w:tab/>
-            <w:t xml:space="preserve">13</w:t>
-          </w:r>
-        </w:p>
-        <w:p>
-          <w:pPr>
-            <w:keepNext w:val="0"/>
-            <w:keepLines w:val="0"/>
-            <w:widowControl w:val="1"/>
-            <w:pBdr>
-              <w:top w:space="0" w:sz="0" w:val="nil"/>
-              <w:left w:space="0" w:sz="0" w:val="nil"/>
-              <w:bottom w:space="0" w:sz="0" w:val="nil"/>
-              <w:right w:space="0" w:sz="0" w:val="nil"/>
-              <w:between w:space="0" w:sz="0" w:val="nil"/>
-            </w:pBdr>
-            <w:shd w:fill="auto" w:val="clear"/>
-            <w:tabs>
-              <w:tab w:val="left" w:pos="1320"/>
-              <w:tab w:val="right" w:pos="12950"/>
-            </w:tabs>
-            <w:spacing w:after="100" w:before="0" w:line="276" w:lineRule="auto"/>
-            <w:ind w:left="440" w:right="0" w:firstLine="0"/>
-            <w:contextualSpacing w:val="0"/>
-            <w:jc w:val="left"/>
-            <w:rPr/>
-          </w:pPr>
-          <w:r>
-            <w:rPr>
-              <w:rtl w:val="0"/>
-            </w:rPr>
-            <w:t xml:space="preserve">2.2.13</w:t>
-            <w:tab/>
-            <w:t xml:space="preserve">Use Case 13: Alert user when due date is reached</w:t>
-            <w:tab/>
-            <w:t xml:space="preserve">14</w:t>
           </w:r>
         </w:p>
         <w:p>
@@ -1636,7 +1692,7 @@
         </w:p>
         <w:p>
           <w:pPr>
-            <w:ind w:left="720" w:firstLine="0"/>
+            <w:ind w:left="0" w:firstLine="0"/>
             <w:contextualSpacing w:val="0"/>
             <w:rPr/>
           </w:pPr>
@@ -1670,7 +1726,7 @@
         <w:pStyle w:val="Heading1"/>
         <w:numPr>
           <w:ilvl w:val="0"/>
-          <w:numId w:val="1"/>
+          <w:numId w:val="2"/>
         </w:numPr>
         <w:ind w:left="432" w:hanging="432"/>
         <w:contextualSpacing w:val="1"/>
@@ -1984,7 +2040,7 @@
         <w:pStyle w:val="Heading1"/>
         <w:numPr>
           <w:ilvl w:val="0"/>
-          <w:numId w:val="1"/>
+          <w:numId w:val="2"/>
         </w:numPr>
         <w:ind w:left="432" w:hanging="432"/>
         <w:contextualSpacing w:val="1"/>
@@ -2054,7 +2110,7 @@
         <w:pStyle w:val="Heading2"/>
         <w:numPr>
           <w:ilvl w:val="1"/>
-          <w:numId w:val="1"/>
+          <w:numId w:val="2"/>
         </w:numPr>
         <w:ind w:left="576" w:hanging="576"/>
         <w:contextualSpacing w:val="0"/>
@@ -2075,15 +2131,10 @@
         <w:rPr/>
       </w:pPr>
       <w:r>
-        <w:rPr>
-          <w:rFonts w:ascii="Cambria" w:cs="Cambria" w:eastAsia="Cambria" w:hAnsi="Cambria"/>
-          <w:b w:val="1"/>
-          <w:sz w:val="26"/>
-          <w:szCs w:val="26"/>
-        </w:rPr>
+        <w:rPr/>
         <w:drawing>
           <wp:inline distB="114300" distT="114300" distL="114300" distR="114300">
-            <wp:extent cx="4452938" cy="4996878"/>
+            <wp:extent cx="5977244" cy="5719763"/>
             <wp:effectExtent b="0" l="0" r="0" t="0"/>
             <wp:docPr id="1" name="image2.png"/>
             <a:graphic>
@@ -2103,7 +2154,7 @@
                   <pic:spPr>
                     <a:xfrm>
                       <a:off x="0" y="0"/>
-                      <a:ext cx="4452938" cy="4996878"/>
+                      <a:ext cx="5977244" cy="5719763"/>
                     </a:xfrm>
                     <a:prstGeom prst="rect"/>
                     <a:ln/>
@@ -2125,7 +2176,7 @@
         <w:pStyle w:val="Heading2"/>
         <w:numPr>
           <w:ilvl w:val="1"/>
-          <w:numId w:val="1"/>
+          <w:numId w:val="2"/>
         </w:numPr>
         <w:ind w:left="576" w:hanging="576"/>
         <w:contextualSpacing w:val="0"/>
@@ -2333,7 +2384,7 @@
               <w:rPr>
                 <w:rtl w:val="0"/>
               </w:rPr>
-              <w:t xml:space="preserve">Input primary schedule</w:t>
+              <w:t xml:space="preserve">Create Free Time Block</w:t>
             </w:r>
             <w:r>
               <w:rPr>
@@ -2405,7 +2456,7 @@
               <w:rPr>
                 <w:rtl w:val="0"/>
               </w:rPr>
-              <w:t xml:space="preserve">Edit primary schedule</w:t>
+              <w:t xml:space="preserve">Edit Free Time Blocks</w:t>
             </w:r>
             <w:r>
               <w:rPr>
@@ -2477,7 +2528,7 @@
               <w:rPr>
                 <w:rtl w:val="0"/>
               </w:rPr>
-              <w:t xml:space="preserve">Create task</w:t>
+              <w:t xml:space="preserve">Create Task</w:t>
             </w:r>
             <w:r>
               <w:rPr>
@@ -2549,7 +2600,7 @@
               <w:rPr>
                 <w:rtl w:val="0"/>
               </w:rPr>
-              <w:t xml:space="preserve">Assign task to calendar</w:t>
+              <w:t xml:space="preserve">Assign Task to Calendar</w:t>
             </w:r>
             <w:r>
               <w:rPr>
@@ -2608,7 +2659,7 @@
               <w:rPr>
                 <w:rtl w:val="0"/>
               </w:rPr>
-              <w:t xml:space="preserve">Unassign currently assigned task</w:t>
+              <w:t xml:space="preserve">Unassign currently assigned Task</w:t>
             </w:r>
             <w:r>
               <w:rPr>
@@ -2680,7 +2731,7 @@
               <w:rPr>
                 <w:rtl w:val="0"/>
               </w:rPr>
-              <w:t xml:space="preserve">Modify task due date</w:t>
+              <w:t xml:space="preserve">Modify Task Due Date</w:t>
             </w:r>
             <w:r>
               <w:rPr>
@@ -2755,7 +2806,7 @@
               <w:rPr>
                 <w:rtl w:val="0"/>
               </w:rPr>
-              <w:t xml:space="preserve">Add time</w:t>
+              <w:t xml:space="preserve">Modify Task ETA</w:t>
             </w:r>
             <w:r>
               <w:rPr>
@@ -2825,7 +2876,7 @@
               <w:rPr>
                 <w:rtl w:val="0"/>
               </w:rPr>
-              <w:t xml:space="preserve">Subtract time</w:t>
+              <w:t xml:space="preserve">Delete Task</w:t>
             </w:r>
             <w:r>
               <w:rPr>
@@ -2884,7 +2935,7 @@
               <w:rPr>
                 <w:rtl w:val="0"/>
               </w:rPr>
-              <w:t xml:space="preserve">Delete task</w:t>
+              <w:t xml:space="preserve">Remind user of upcoming Task Block</w:t>
             </w:r>
           </w:p>
         </w:tc>
@@ -2938,169 +2989,7 @@
               <w:rPr>
                 <w:rtl w:val="0"/>
               </w:rPr>
-              <w:t xml:space="preserve">Start task timer</w:t>
-            </w:r>
-          </w:p>
-        </w:tc>
-      </w:tr>
-      <w:tr>
-        <w:trPr>
-          <w:trHeight w:val="280" w:hRule="atLeast"/>
-        </w:trPr>
-        <w:tc>
-          <w:tcPr/>
-          <w:p>
-            <w:pPr>
-              <w:contextualSpacing w:val="0"/>
-              <w:rPr/>
-            </w:pPr>
-            <w:r>
-              <w:rPr>
-                <w:rtl w:val="0"/>
-              </w:rPr>
-              <w:t xml:space="preserve">11</w:t>
-            </w:r>
-          </w:p>
-        </w:tc>
-        <w:tc>
-          <w:tcPr>
-            <w:vAlign w:val="bottom"/>
-          </w:tcPr>
-          <w:p>
-            <w:pPr>
-              <w:contextualSpacing w:val="0"/>
-              <w:rPr/>
-            </w:pPr>
-            <w:r>
-              <w:rPr>
-                <w:rtl w:val="0"/>
-              </w:rPr>
-              <w:t xml:space="preserve">User</w:t>
-            </w:r>
-          </w:p>
-        </w:tc>
-        <w:tc>
-          <w:tcPr>
-            <w:vAlign w:val="bottom"/>
-          </w:tcPr>
-          <w:p>
-            <w:pPr>
-              <w:contextualSpacing w:val="0"/>
-              <w:rPr/>
-            </w:pPr>
-            <w:r>
-              <w:rPr>
-                <w:rtl w:val="0"/>
-              </w:rPr>
-              <w:t xml:space="preserve">Stop task timer</w:t>
-            </w:r>
-          </w:p>
-        </w:tc>
-      </w:tr>
-      <w:tr>
-        <w:trPr>
-          <w:trHeight w:val="280" w:hRule="atLeast"/>
-        </w:trPr>
-        <w:tc>
-          <w:tcPr/>
-          <w:p>
-            <w:pPr>
-              <w:contextualSpacing w:val="0"/>
-              <w:rPr/>
-            </w:pPr>
-            <w:r>
-              <w:rPr>
-                <w:rtl w:val="0"/>
-              </w:rPr>
-              <w:t xml:space="preserve">12</w:t>
-            </w:r>
-          </w:p>
-        </w:tc>
-        <w:tc>
-          <w:tcPr>
-            <w:vAlign w:val="bottom"/>
-          </w:tcPr>
-          <w:p>
-            <w:pPr>
-              <w:contextualSpacing w:val="0"/>
-              <w:rPr/>
-            </w:pPr>
-            <w:r>
-              <w:rPr>
-                <w:rtl w:val="0"/>
-              </w:rPr>
-              <w:t xml:space="preserve">System</w:t>
-            </w:r>
-          </w:p>
-        </w:tc>
-        <w:tc>
-          <w:tcPr>
-            <w:vAlign w:val="bottom"/>
-          </w:tcPr>
-          <w:p>
-            <w:pPr>
-              <w:contextualSpacing w:val="0"/>
-              <w:rPr/>
-            </w:pPr>
-            <w:r>
-              <w:rPr>
-                <w:rtl w:val="0"/>
-              </w:rPr>
-              <w:t xml:space="preserve">Remind user of upcoming task start session</w:t>
-            </w:r>
-          </w:p>
-        </w:tc>
-      </w:tr>
-      <w:tr>
-        <w:trPr>
-          <w:trHeight w:val="280" w:hRule="atLeast"/>
-        </w:trPr>
-        <w:tc>
-          <w:tcPr/>
-          <w:p>
-            <w:pPr>
-              <w:contextualSpacing w:val="0"/>
-              <w:rPr/>
-            </w:pPr>
-            <w:r>
-              <w:rPr>
-                <w:rtl w:val="0"/>
-              </w:rPr>
-              <w:t xml:space="preserve">13</w:t>
-            </w:r>
-          </w:p>
-        </w:tc>
-        <w:tc>
-          <w:tcPr>
-            <w:vAlign w:val="bottom"/>
-          </w:tcPr>
-          <w:p>
-            <w:pPr>
-              <w:contextualSpacing w:val="0"/>
-              <w:rPr/>
-            </w:pPr>
-            <w:r>
-              <w:rPr>
-                <w:rtl w:val="0"/>
-              </w:rPr>
-              <w:t xml:space="preserve">System</w:t>
-            </w:r>
-          </w:p>
-        </w:tc>
-        <w:tc>
-          <w:tcPr>
-            <w:vAlign w:val="bottom"/>
-          </w:tcPr>
-          <w:p>
-            <w:pPr>
-              <w:contextualSpacing w:val="0"/>
-              <w:rPr/>
-            </w:pPr>
-            <w:r>
-              <w:rPr>
-                <w:rtl w:val="0"/>
-              </w:rPr>
-              <w:t xml:space="preserve">Alert user when due date is reached</w:t>
+              <w:t xml:space="preserve">Alert user when the end of the last Task Block is reached</w:t>
             </w:r>
           </w:p>
         </w:tc>
@@ -3122,7 +3011,7 @@
         <w:pStyle w:val="Heading3"/>
         <w:numPr>
           <w:ilvl w:val="2"/>
-          <w:numId w:val="1"/>
+          <w:numId w:val="2"/>
         </w:numPr>
         <w:ind w:left="720" w:hanging="720"/>
         <w:contextualSpacing w:val="0"/>
@@ -3134,7 +3023,7 @@
         <w:rPr>
           <w:rtl w:val="0"/>
         </w:rPr>
-        <w:t xml:space="preserve">Use Case 1: Input primary schedule</w:t>
+        <w:t xml:space="preserve">Use Case 1: Create Free Time Block</w:t>
       </w:r>
     </w:p>
     <w:p>
@@ -3170,7 +3059,7 @@
         <w:rPr>
           <w:rtl w:val="0"/>
         </w:rPr>
-        <w:t xml:space="preserve">Goal in Context: To define what the user’s primary schedule for the week is</w:t>
+        <w:t xml:space="preserve">Goal in Context: To define a segment of free time on the Calendar that Tasks can fill.</w:t>
       </w:r>
     </w:p>
     <w:p>
@@ -3194,7 +3083,196 @@
         <w:rPr>
           <w:rtl w:val="0"/>
         </w:rPr>
-        <w:t xml:space="preserve">Additional Description: Users define primary schedules for either the present week or any future week. Inputting a schedule will be done through a UI. The user creates a block on the calendar UI of when they are not available. Blocks are created in increments of 15 minutes.</w:t>
+        <w:t xml:space="preserve">Additional Description: Users can press a button on the Calendar to create a new Free Time Block. They’re prompted to enter in a Start Time and an End Time, which is then graphically placed on the Calendar once they press OK.</w:t>
+      </w:r>
+    </w:p>
+    <w:p>
+      <w:pPr>
+        <w:spacing w:after="0" w:lineRule="auto"/>
+        <w:contextualSpacing w:val="0"/>
+        <w:rPr>
+          <w:rFonts w:ascii="Cambria" w:cs="Cambria" w:eastAsia="Cambria" w:hAnsi="Cambria"/>
+        </w:rPr>
+      </w:pPr>
+      <w:r>
+        <w:rPr>
+          <w:rFonts w:ascii="Cambria" w:cs="Cambria" w:eastAsia="Cambria" w:hAnsi="Cambria"/>
+          <w:rtl w:val="0"/>
+        </w:rPr>
+        <w:t xml:space="preserve">2.2.1.1</w:t>
+        <w:tab/>
+        <w:t xml:space="preserve">Scenario 1: Setting the created Free Time Block’s Start and End Time to an invalid time value</w:t>
+      </w:r>
+    </w:p>
+    <w:p>
+      <w:pPr>
+        <w:spacing w:after="0" w:lineRule="auto"/>
+        <w:contextualSpacing w:val="0"/>
+        <w:rPr/>
+      </w:pPr>
+      <w:r>
+        <w:rPr>
+          <w:rtl w:val="0"/>
+        </w:rPr>
+        <w:t xml:space="preserve">Upon pressing OK, system displays an error and erases their entries. Invalid time values include the following:</w:t>
+      </w:r>
+    </w:p>
+    <w:p>
+      <w:pPr>
+        <w:numPr>
+          <w:ilvl w:val="0"/>
+          <w:numId w:val="3"/>
+        </w:numPr>
+        <w:spacing w:after="0" w:lineRule="auto"/>
+        <w:ind w:left="720" w:hanging="360"/>
+        <w:contextualSpacing w:val="1"/>
+        <w:rPr>
+          <w:u w:val="none"/>
+        </w:rPr>
+      </w:pPr>
+      <w:r>
+        <w:rPr>
+          <w:rtl w:val="0"/>
+        </w:rPr>
+        <w:t xml:space="preserve">Start Time or End Time occupies the same space as an existing Task Block</w:t>
+      </w:r>
+    </w:p>
+    <w:p>
+      <w:pPr>
+        <w:numPr>
+          <w:ilvl w:val="0"/>
+          <w:numId w:val="3"/>
+        </w:numPr>
+        <w:spacing w:after="0" w:lineRule="auto"/>
+        <w:ind w:left="720" w:hanging="360"/>
+        <w:contextualSpacing w:val="1"/>
+        <w:rPr>
+          <w:u w:val="none"/>
+        </w:rPr>
+      </w:pPr>
+      <w:r>
+        <w:rPr>
+          <w:rtl w:val="0"/>
+        </w:rPr>
+        <w:t xml:space="preserve">Start Time and End Time encapsulate a Task Block</w:t>
+      </w:r>
+    </w:p>
+    <w:p>
+      <w:pPr>
+        <w:numPr>
+          <w:ilvl w:val="0"/>
+          <w:numId w:val="3"/>
+        </w:numPr>
+        <w:spacing w:after="0" w:lineRule="auto"/>
+        <w:ind w:left="720" w:hanging="360"/>
+        <w:contextualSpacing w:val="1"/>
+        <w:rPr>
+          <w:u w:val="none"/>
+        </w:rPr>
+      </w:pPr>
+      <w:r>
+        <w:rPr>
+          <w:rtl w:val="0"/>
+        </w:rPr>
+        <w:t xml:space="preserve">Start Time and End Time are encapsulated by an existing Free Time Block</w:t>
+      </w:r>
+    </w:p>
+    <w:p>
+      <w:pPr>
+        <w:spacing w:after="0" w:lineRule="auto"/>
+        <w:contextualSpacing w:val="0"/>
+        <w:rPr/>
+      </w:pPr>
+      <w:r>
+        <w:rPr>
+          <w:rtl w:val="0"/>
+        </w:rPr>
+      </w:r>
+    </w:p>
+    <w:p>
+      <w:pPr>
+        <w:spacing w:after="0" w:lineRule="auto"/>
+        <w:contextualSpacing w:val="0"/>
+        <w:rPr>
+          <w:rFonts w:ascii="Cambria" w:cs="Cambria" w:eastAsia="Cambria" w:hAnsi="Cambria"/>
+        </w:rPr>
+      </w:pPr>
+      <w:r>
+        <w:rPr>
+          <w:rFonts w:ascii="Cambria" w:cs="Cambria" w:eastAsia="Cambria" w:hAnsi="Cambria"/>
+          <w:rtl w:val="0"/>
+        </w:rPr>
+        <w:t xml:space="preserve">2.2.1.2</w:t>
+        <w:tab/>
+        <w:t xml:space="preserve">Scenario 2: The created Free Time Block encapsulates an existing Free Time Block</w:t>
+      </w:r>
+    </w:p>
+    <w:p>
+      <w:pPr>
+        <w:spacing w:after="0" w:lineRule="auto"/>
+        <w:contextualSpacing w:val="0"/>
+        <w:rPr/>
+      </w:pPr>
+      <w:r>
+        <w:rPr>
+          <w:rtl w:val="0"/>
+        </w:rPr>
+        <w:t xml:space="preserve">System </w:t>
+      </w:r>
+      <w:r>
+        <w:rPr>
+          <w:rtl w:val="0"/>
+        </w:rPr>
+        <w:t xml:space="preserve">adds the Free Time Block, and automatically deletes the encapsulated Free Time Block.</w:t>
+      </w:r>
+    </w:p>
+    <w:p>
+      <w:pPr>
+        <w:spacing w:after="0" w:lineRule="auto"/>
+        <w:contextualSpacing w:val="0"/>
+        <w:rPr/>
+      </w:pPr>
+      <w:r>
+        <w:rPr>
+          <w:rtl w:val="0"/>
+        </w:rPr>
+      </w:r>
+    </w:p>
+    <w:p>
+      <w:pPr>
+        <w:spacing w:after="0" w:lineRule="auto"/>
+        <w:contextualSpacing w:val="0"/>
+        <w:rPr>
+          <w:rFonts w:ascii="Cambria" w:cs="Cambria" w:eastAsia="Cambria" w:hAnsi="Cambria"/>
+        </w:rPr>
+      </w:pPr>
+      <w:r>
+        <w:rPr>
+          <w:rFonts w:ascii="Cambria" w:cs="Cambria" w:eastAsia="Cambria" w:hAnsi="Cambria"/>
+          <w:rtl w:val="0"/>
+        </w:rPr>
+        <w:t xml:space="preserve">2.2.1.3</w:t>
+        <w:tab/>
+        <w:t xml:space="preserve">Scenario 3: The Start Time is within an existing Free Time Block, and the End Time is outside of it (or vice versa)</w:t>
+      </w:r>
+    </w:p>
+    <w:p>
+      <w:pPr>
+        <w:spacing w:after="0" w:lineRule="auto"/>
+        <w:contextualSpacing w:val="0"/>
+        <w:rPr/>
+      </w:pPr>
+      <w:r>
+        <w:rPr>
+          <w:rtl w:val="0"/>
+        </w:rPr>
+        <w:t xml:space="preserve">System </w:t>
+      </w:r>
+      <w:r>
+        <w:rPr>
+          <w:rtl w:val="0"/>
+        </w:rPr>
+        <w:t xml:space="preserve">merges the existing Free Time Block and the new Free Time Block.</w:t>
       </w:r>
     </w:p>
     <w:p>
@@ -3213,107 +3291,464 @@
         <w:pStyle w:val="Heading3"/>
         <w:numPr>
           <w:ilvl w:val="2"/>
+          <w:numId w:val="2"/>
+        </w:numPr>
+        <w:ind w:left="720" w:hanging="720"/>
+        <w:contextualSpacing w:val="0"/>
+        <w:rPr/>
+      </w:pPr>
+      <w:bookmarkStart w:colFirst="0" w:colLast="0" w:name="_1t3h5sf" w:id="7"/>
+      <w:bookmarkEnd w:id="7"/>
+      <w:r>
+        <w:rPr>
+          <w:rtl w:val="0"/>
+        </w:rPr>
+        <w:t xml:space="preserve">Use Case 2: Edit Free Time Blocks</w:t>
+      </w:r>
+    </w:p>
+    <w:p>
+      <w:pPr>
+        <w:contextualSpacing w:val="0"/>
+        <w:rPr/>
+      </w:pPr>
+      <w:r>
+        <w:rPr>
+          <w:rtl w:val="0"/>
+        </w:rPr>
+        <w:t xml:space="preserve">Primary Actor: User</w:t>
+      </w:r>
+    </w:p>
+    <w:p>
+      <w:pPr>
+        <w:contextualSpacing w:val="0"/>
+        <w:rPr/>
+      </w:pPr>
+      <w:r>
+        <w:rPr>
+          <w:rtl w:val="0"/>
+        </w:rPr>
+        <w:t xml:space="preserve">Secondary Actor(s): None</w:t>
+      </w:r>
+    </w:p>
+    <w:p>
+      <w:pPr>
+        <w:contextualSpacing w:val="0"/>
+        <w:rPr/>
+      </w:pPr>
+      <w:r>
+        <w:rPr>
+          <w:rtl w:val="0"/>
+        </w:rPr>
+        <w:t xml:space="preserve">Goal in Context: To edit the Free Time Blocks currently on the Calendar</w:t>
+      </w:r>
+    </w:p>
+    <w:p>
+      <w:pPr>
+        <w:contextualSpacing w:val="0"/>
+        <w:rPr/>
+      </w:pPr>
+      <w:r>
+        <w:rPr>
+          <w:rtl w:val="0"/>
+        </w:rPr>
+        <w:t xml:space="preserve">Preconditions: Free Time Blocks exist on the Calendar</w:t>
+      </w:r>
+    </w:p>
+    <w:p>
+      <w:pPr>
+        <w:contextualSpacing w:val="0"/>
+        <w:rPr/>
+      </w:pPr>
+      <w:r>
+        <w:rPr>
+          <w:rtl w:val="0"/>
+        </w:rPr>
+        <w:t xml:space="preserve">Additional Description: Users can select Free Time Blocks on the calendar and edit their Start/End Times.</w:t>
+      </w:r>
+    </w:p>
+    <w:p>
+      <w:pPr>
+        <w:pStyle w:val="Heading4"/>
+        <w:ind w:left="0" w:firstLine="0"/>
+        <w:contextualSpacing w:val="0"/>
+        <w:rPr/>
+      </w:pPr>
+      <w:r>
+        <w:rPr>
+          <w:rtl w:val="0"/>
+        </w:rPr>
+        <w:t xml:space="preserve">2.2.2.1</w:t>
+        <w:tab/>
+        <w:t xml:space="preserve">Scenario 1: Editing the Free Time Block’s Start/End Time to an invalid time value</w:t>
+      </w:r>
+    </w:p>
+    <w:p>
+      <w:pPr>
+        <w:spacing w:after="0" w:lineRule="auto"/>
+        <w:contextualSpacing w:val="0"/>
+        <w:rPr/>
+      </w:pPr>
+      <w:r>
+        <w:rPr>
+          <w:rtl w:val="0"/>
+        </w:rPr>
+        <w:t xml:space="preserve">Upon pressing OK, system displays an error and erases their entries. Invalid time values include the following:</w:t>
+      </w:r>
+    </w:p>
+    <w:p>
+      <w:pPr>
+        <w:numPr>
+          <w:ilvl w:val="0"/>
+          <w:numId w:val="3"/>
+        </w:numPr>
+        <w:spacing w:after="0" w:lineRule="auto"/>
+        <w:ind w:left="720" w:hanging="360"/>
+        <w:contextualSpacing w:val="1"/>
+        <w:rPr/>
+      </w:pPr>
+      <w:r>
+        <w:rPr>
+          <w:rtl w:val="0"/>
+        </w:rPr>
+        <w:t xml:space="preserve">Start Time or End Time occupies the same space as an existing Task Block</w:t>
+      </w:r>
+    </w:p>
+    <w:p>
+      <w:pPr>
+        <w:numPr>
+          <w:ilvl w:val="0"/>
+          <w:numId w:val="3"/>
+        </w:numPr>
+        <w:spacing w:after="0" w:lineRule="auto"/>
+        <w:ind w:left="720" w:hanging="360"/>
+        <w:contextualSpacing w:val="1"/>
+        <w:rPr/>
+      </w:pPr>
+      <w:r>
+        <w:rPr>
+          <w:rtl w:val="0"/>
+        </w:rPr>
+        <w:t xml:space="preserve">Start Time and End Time encapsulate a Task Block</w:t>
+      </w:r>
+    </w:p>
+    <w:p>
+      <w:pPr>
+        <w:numPr>
+          <w:ilvl w:val="0"/>
+          <w:numId w:val="3"/>
+        </w:numPr>
+        <w:spacing w:after="0" w:lineRule="auto"/>
+        <w:ind w:left="720" w:hanging="360"/>
+        <w:contextualSpacing w:val="1"/>
+        <w:rPr/>
+      </w:pPr>
+      <w:r>
+        <w:rPr>
+          <w:rtl w:val="0"/>
+        </w:rPr>
+        <w:t xml:space="preserve">Start Time and End Time are encapsulated by an existing Free Time Block</w:t>
+      </w:r>
+    </w:p>
+    <w:p>
+      <w:pPr>
+        <w:spacing w:after="0" w:lineRule="auto"/>
+        <w:contextualSpacing w:val="0"/>
+        <w:rPr/>
+      </w:pPr>
+      <w:r>
+        <w:rPr>
+          <w:rtl w:val="0"/>
+        </w:rPr>
+      </w:r>
+    </w:p>
+    <w:p>
+      <w:pPr>
+        <w:spacing w:after="0" w:lineRule="auto"/>
+        <w:contextualSpacing w:val="0"/>
+        <w:rPr>
+          <w:rFonts w:ascii="Cambria" w:cs="Cambria" w:eastAsia="Cambria" w:hAnsi="Cambria"/>
+        </w:rPr>
+      </w:pPr>
+      <w:r>
+        <w:rPr>
+          <w:rFonts w:ascii="Cambria" w:cs="Cambria" w:eastAsia="Cambria" w:hAnsi="Cambria"/>
+          <w:rtl w:val="0"/>
+        </w:rPr>
+        <w:t xml:space="preserve">2.2.2.2</w:t>
+        <w:tab/>
+        <w:t xml:space="preserve">Scenario 2: The modified Free Time Block encapsulates an existing Free Time Block</w:t>
+      </w:r>
+    </w:p>
+    <w:p>
+      <w:pPr>
+        <w:spacing w:after="0" w:lineRule="auto"/>
+        <w:contextualSpacing w:val="0"/>
+        <w:rPr/>
+      </w:pPr>
+      <w:r>
+        <w:rPr>
+          <w:rtl w:val="0"/>
+        </w:rPr>
+        <w:t xml:space="preserve">System </w:t>
+      </w:r>
+      <w:r>
+        <w:rPr>
+          <w:rtl w:val="0"/>
+        </w:rPr>
+        <w:t xml:space="preserve">modifies the Free Time Block, and automatically deletes the encapsulated Free Time Block.</w:t>
+      </w:r>
+    </w:p>
+    <w:p>
+      <w:pPr>
+        <w:spacing w:after="0" w:lineRule="auto"/>
+        <w:contextualSpacing w:val="0"/>
+        <w:rPr/>
+      </w:pPr>
+      <w:r>
+        <w:rPr>
+          <w:rtl w:val="0"/>
+        </w:rPr>
+      </w:r>
+    </w:p>
+    <w:p>
+      <w:pPr>
+        <w:spacing w:after="0" w:lineRule="auto"/>
+        <w:contextualSpacing w:val="0"/>
+        <w:rPr>
+          <w:rFonts w:ascii="Cambria" w:cs="Cambria" w:eastAsia="Cambria" w:hAnsi="Cambria"/>
+        </w:rPr>
+      </w:pPr>
+      <w:r>
+        <w:rPr>
+          <w:rFonts w:ascii="Cambria" w:cs="Cambria" w:eastAsia="Cambria" w:hAnsi="Cambria"/>
+          <w:rtl w:val="0"/>
+        </w:rPr>
+        <w:t xml:space="preserve">2.2.1.3</w:t>
+        <w:tab/>
+        <w:t xml:space="preserve">Scenario 3: The modified Start Time is within another Free Time Block, and the modified End Time is outside of it (or vice versa)</w:t>
+      </w:r>
+    </w:p>
+    <w:p>
+      <w:pPr>
+        <w:spacing w:after="0" w:lineRule="auto"/>
+        <w:contextualSpacing w:val="0"/>
+        <w:rPr/>
+      </w:pPr>
+      <w:r>
+        <w:rPr>
+          <w:rtl w:val="0"/>
+        </w:rPr>
+        <w:t xml:space="preserve">System </w:t>
+      </w:r>
+      <w:r>
+        <w:rPr>
+          <w:rtl w:val="0"/>
+        </w:rPr>
+        <w:t xml:space="preserve">merges the other Free Time Block and the modified Free Time Block.</w:t>
+      </w:r>
+    </w:p>
+    <w:p>
+      <w:pPr>
+        <w:contextualSpacing w:val="0"/>
+        <w:rPr/>
+      </w:pPr>
+      <w:r>
+        <w:rPr>
+          <w:rtl w:val="0"/>
+        </w:rPr>
+      </w:r>
+    </w:p>
+    <w:p>
+      <w:pPr>
+        <w:contextualSpacing w:val="0"/>
+        <w:rPr>
+          <w:rFonts w:ascii="Cambria" w:cs="Cambria" w:eastAsia="Cambria" w:hAnsi="Cambria"/>
+          <w:b w:val="1"/>
+        </w:rPr>
+      </w:pPr>
+      <w:r>
+        <w:rPr>
+          <w:rFonts w:ascii="Cambria" w:cs="Cambria" w:eastAsia="Cambria" w:hAnsi="Cambria"/>
+          <w:b w:val="1"/>
+          <w:rtl w:val="0"/>
+        </w:rPr>
+        <w:t xml:space="preserve">2.2.3</w:t>
+        <w:tab/>
+        <w:t xml:space="preserve">Use Case 3: Create Task</w:t>
+      </w:r>
+    </w:p>
+    <w:p>
+      <w:pPr>
+        <w:contextualSpacing w:val="0"/>
+        <w:rPr/>
+      </w:pPr>
+      <w:r>
+        <w:rPr>
+          <w:rtl w:val="0"/>
+        </w:rPr>
+        <w:t xml:space="preserve">Primary Actor: User</w:t>
+      </w:r>
+    </w:p>
+    <w:p>
+      <w:pPr>
+        <w:contextualSpacing w:val="0"/>
+        <w:rPr/>
+      </w:pPr>
+      <w:r>
+        <w:rPr>
+          <w:rtl w:val="0"/>
+        </w:rPr>
+        <w:t xml:space="preserve">Secondary Actor(s): None</w:t>
+      </w:r>
+    </w:p>
+    <w:p>
+      <w:pPr>
+        <w:contextualSpacing w:val="0"/>
+        <w:rPr/>
+      </w:pPr>
+      <w:r>
+        <w:rPr>
+          <w:rtl w:val="0"/>
+        </w:rPr>
+        <w:t xml:space="preserve">Goal in Context: To create a new Task</w:t>
+      </w:r>
+    </w:p>
+    <w:p>
+      <w:pPr>
+        <w:contextualSpacing w:val="0"/>
+        <w:rPr/>
+      </w:pPr>
+      <w:r>
+        <w:rPr>
+          <w:rtl w:val="0"/>
+        </w:rPr>
+        <w:t xml:space="preserve">Preconditions: None</w:t>
+      </w:r>
+    </w:p>
+    <w:p>
+      <w:pPr>
+        <w:contextualSpacing w:val="0"/>
+        <w:rPr/>
+      </w:pPr>
+      <w:r>
+        <w:rPr>
+          <w:rtl w:val="0"/>
+        </w:rPr>
+        <w:t xml:space="preserve">Additional Description: The user can press the “New Task” button on the calendar, and will then be prompted to enter a Name, Description, Due Date, ETA, Scheduling Algorithm, and Color. The created Task will then be placed into the “Unassigned Tasks” list.</w:t>
+      </w:r>
+    </w:p>
+    <w:p>
+      <w:pPr>
+        <w:numPr>
+          <w:ilvl w:val="0"/>
           <w:numId w:val="1"/>
         </w:numPr>
-        <w:ind w:left="720" w:hanging="720"/>
-        <w:contextualSpacing w:val="0"/>
-        <w:rPr/>
-      </w:pPr>
-      <w:bookmarkStart w:colFirst="0" w:colLast="0" w:name="_1t3h5sf" w:id="7"/>
-      <w:bookmarkEnd w:id="7"/>
-      <w:r>
-        <w:rPr>
-          <w:rtl w:val="0"/>
-        </w:rPr>
-        <w:t xml:space="preserve">Use Case 2: Edit primary schedule</w:t>
-      </w:r>
-    </w:p>
-    <w:p>
-      <w:pPr>
-        <w:contextualSpacing w:val="0"/>
-        <w:rPr/>
-      </w:pPr>
-      <w:r>
-        <w:rPr>
-          <w:rtl w:val="0"/>
-        </w:rPr>
-        <w:t xml:space="preserve">Primary Actor: User</w:t>
-      </w:r>
-    </w:p>
-    <w:p>
-      <w:pPr>
-        <w:contextualSpacing w:val="0"/>
-        <w:rPr/>
-      </w:pPr>
-      <w:r>
-        <w:rPr>
-          <w:rtl w:val="0"/>
-        </w:rPr>
-        <w:t xml:space="preserve">Secondary Actor(s): None</w:t>
-      </w:r>
-    </w:p>
-    <w:p>
-      <w:pPr>
-        <w:contextualSpacing w:val="0"/>
-        <w:rPr/>
-      </w:pPr>
-      <w:r>
-        <w:rPr>
-          <w:rtl w:val="0"/>
-        </w:rPr>
-        <w:t xml:space="preserve">Goal in Context: To edit blocks on the user’s current primary schedule</w:t>
-      </w:r>
-    </w:p>
-    <w:p>
-      <w:pPr>
-        <w:contextualSpacing w:val="0"/>
-        <w:rPr/>
-      </w:pPr>
-      <w:r>
-        <w:rPr>
-          <w:rtl w:val="0"/>
-        </w:rPr>
-        <w:t xml:space="preserve">Preconditions: Primary schedule has already been entered</w:t>
-      </w:r>
-    </w:p>
-    <w:p>
-      <w:pPr>
-        <w:contextualSpacing w:val="0"/>
-        <w:rPr/>
-      </w:pPr>
-      <w:r>
-        <w:rPr>
-          <w:rtl w:val="0"/>
-        </w:rPr>
-        <w:t xml:space="preserve">Additional Description: Blocks can be added or deleted. Already existing blocks can have their start and end points shifted 15 minutes forward or backwards.</w:t>
-      </w:r>
-    </w:p>
-    <w:p>
-      <w:pPr>
-        <w:pStyle w:val="Heading4"/>
-        <w:ind w:left="0" w:firstLine="0"/>
-        <w:contextualSpacing w:val="0"/>
-        <w:rPr/>
-      </w:pPr>
-      <w:r>
-        <w:rPr>
-          <w:rtl w:val="0"/>
-        </w:rPr>
-        <w:t xml:space="preserve">2.2.2.1</w:t>
-        <w:tab/>
-        <w:t xml:space="preserve">Scenario 1: Shifting block start/end point into an already existing block</w:t>
-      </w:r>
-    </w:p>
-    <w:p>
-      <w:pPr>
-        <w:contextualSpacing w:val="0"/>
-        <w:rPr/>
-      </w:pPr>
-      <w:r>
-        <w:rPr>
-          <w:rtl w:val="0"/>
-        </w:rPr>
-        <w:t xml:space="preserve">Application alerts the user that there is a scheduling conflict, and prevents the action.</w:t>
+        <w:ind w:left="720" w:hanging="360"/>
+        <w:contextualSpacing w:val="1"/>
+        <w:rPr>
+          <w:u w:val="none"/>
+        </w:rPr>
+      </w:pPr>
+      <w:r>
+        <w:rPr>
+          <w:rtl w:val="0"/>
+        </w:rPr>
+        <w:t xml:space="preserve">Name is a text field that accepts any string of 256 characters</w:t>
+      </w:r>
+    </w:p>
+    <w:p>
+      <w:pPr>
+        <w:numPr>
+          <w:ilvl w:val="0"/>
+          <w:numId w:val="1"/>
+        </w:numPr>
+        <w:ind w:left="720" w:hanging="360"/>
+        <w:contextualSpacing w:val="1"/>
+        <w:rPr>
+          <w:u w:val="none"/>
+        </w:rPr>
+      </w:pPr>
+      <w:r>
+        <w:rPr>
+          <w:rtl w:val="0"/>
+        </w:rPr>
+        <w:t xml:space="preserve">Description is a text field that accepts any string of 256 characters</w:t>
+      </w:r>
+    </w:p>
+    <w:p>
+      <w:pPr>
+        <w:numPr>
+          <w:ilvl w:val="0"/>
+          <w:numId w:val="1"/>
+        </w:numPr>
+        <w:ind w:left="720" w:hanging="360"/>
+        <w:contextualSpacing w:val="1"/>
+        <w:rPr>
+          <w:u w:val="none"/>
+        </w:rPr>
+      </w:pPr>
+      <w:r>
+        <w:rPr>
+          <w:rtl w:val="0"/>
+        </w:rPr>
+        <w:t xml:space="preserve">Due Date consists of</w:t>
+      </w:r>
+    </w:p>
+    <w:p>
+      <w:pPr>
+        <w:numPr>
+          <w:ilvl w:val="0"/>
+          <w:numId w:val="1"/>
+        </w:numPr>
+        <w:ind w:left="720" w:hanging="360"/>
+        <w:contextualSpacing w:val="1"/>
+        <w:rPr>
+          <w:u w:val="none"/>
+        </w:rPr>
+      </w:pPr>
+      <w:r>
+        <w:rPr>
+          <w:rtl w:val="0"/>
+        </w:rPr>
+        <w:t xml:space="preserve">ETA is a text field that accepts an integer</w:t>
+      </w:r>
+    </w:p>
+    <w:p>
+      <w:pPr>
+        <w:numPr>
+          <w:ilvl w:val="0"/>
+          <w:numId w:val="1"/>
+        </w:numPr>
+        <w:ind w:left="720" w:hanging="360"/>
+        <w:contextualSpacing w:val="1"/>
+        <w:rPr>
+          <w:u w:val="none"/>
+        </w:rPr>
+      </w:pPr>
+      <w:r>
+        <w:rPr>
+          <w:rtl w:val="0"/>
+        </w:rPr>
+        <w:t xml:space="preserve">Scheduling Algorithm is a drop down menu with the options “Slow and Steady” and “Ripping the Bandaid”</w:t>
+      </w:r>
+    </w:p>
+    <w:p>
+      <w:pPr>
+        <w:numPr>
+          <w:ilvl w:val="0"/>
+          <w:numId w:val="1"/>
+        </w:numPr>
+        <w:ind w:left="720" w:hanging="360"/>
+        <w:contextualSpacing w:val="1"/>
+        <w:rPr>
+          <w:u w:val="none"/>
+        </w:rPr>
+      </w:pPr>
+      <w:r>
+        <w:rPr>
+          <w:rtl w:val="0"/>
+        </w:rPr>
+        <w:t xml:space="preserve">Color is a drop down menu with various curated colors to pick from</w:t>
       </w:r>
     </w:p>
     <w:p>
@@ -3341,9 +3776,9 @@
           <w:b w:val="1"/>
           <w:rtl w:val="0"/>
         </w:rPr>
-        <w:t xml:space="preserve">2.2.3</w:t>
+        <w:t xml:space="preserve">2.2.4</w:t>
         <w:tab/>
-        <w:t xml:space="preserve">Use Case 3: Create task</w:t>
+        <w:t xml:space="preserve">Use Case 4: Assign Task to Calendar</w:t>
       </w:r>
     </w:p>
     <w:p>
@@ -3367,43 +3802,81 @@
         <w:rPr>
           <w:rtl w:val="0"/>
         </w:rPr>
-        <w:t xml:space="preserve">Secondary Actor(s): None</w:t>
-      </w:r>
-    </w:p>
-    <w:p>
-      <w:pPr>
-        <w:contextualSpacing w:val="0"/>
-        <w:rPr/>
-      </w:pPr>
-      <w:r>
-        <w:rPr>
-          <w:rtl w:val="0"/>
-        </w:rPr>
-        <w:t xml:space="preserve">Goal in Context: To create a task to add to the calendar</w:t>
-      </w:r>
-    </w:p>
-    <w:p>
-      <w:pPr>
-        <w:contextualSpacing w:val="0"/>
-        <w:rPr/>
-      </w:pPr>
-      <w:r>
-        <w:rPr>
-          <w:rtl w:val="0"/>
-        </w:rPr>
-        <w:t xml:space="preserve">Preconditions: None</w:t>
-      </w:r>
-    </w:p>
-    <w:p>
-      <w:pPr>
-        <w:contextualSpacing w:val="0"/>
-        <w:rPr/>
-      </w:pPr>
-      <w:r>
-        <w:rPr>
-          <w:rtl w:val="0"/>
-        </w:rPr>
-        <w:t xml:space="preserve">Additional Description: The user will be prompted to enter a name, description, due date, time needed to complete the task, and the algorithm to be used when the system designates where in the user’s free time it’ll place the task. The created task will then be placed into the “unassigned tasks” list.</w:t>
+        <w:t xml:space="preserve">Secondary Actor(s): System</w:t>
+      </w:r>
+    </w:p>
+    <w:p>
+      <w:pPr>
+        <w:contextualSpacing w:val="0"/>
+        <w:rPr/>
+      </w:pPr>
+      <w:r>
+        <w:rPr>
+          <w:rtl w:val="0"/>
+        </w:rPr>
+        <w:t xml:space="preserve">Goal in Context: To assign a Task from the “Unassigned Tasks” list to the Free Time Blocks on the Calendar depending on which algorithm the Task uses</w:t>
+      </w:r>
+    </w:p>
+    <w:p>
+      <w:pPr>
+        <w:contextualSpacing w:val="0"/>
+        <w:rPr/>
+      </w:pPr>
+      <w:r>
+        <w:rPr>
+          <w:rtl w:val="0"/>
+        </w:rPr>
+        <w:t xml:space="preserve">Preconditions: Task exists and is currently unassigned</w:t>
+      </w:r>
+    </w:p>
+    <w:p>
+      <w:pPr>
+        <w:contextualSpacing w:val="0"/>
+        <w:rPr>
+          <w:rFonts w:ascii="Cambria" w:cs="Cambria" w:eastAsia="Cambria" w:hAnsi="Cambria"/>
+        </w:rPr>
+      </w:pPr>
+      <w:r>
+        <w:rPr>
+          <w:rtl w:val="0"/>
+        </w:rPr>
+        <w:t xml:space="preserve">Additional Description: Users can select a specific Unassigned Task and press a button to have the system place the Task somewhere within their free time. The “Slow and Steady” algorithm splits up the Task into smaller Blocks throughout the week, while the “Rip the Bandaid” algorithm tries to keep the Task in large Blocks.</w:t>
+      </w:r>
+      <w:r>
+        <w:rPr>
+          <w:rtl w:val="0"/>
+        </w:rPr>
+      </w:r>
+    </w:p>
+    <w:p>
+      <w:pPr>
+        <w:spacing w:after="0" w:lineRule="auto"/>
+        <w:contextualSpacing w:val="0"/>
+        <w:rPr>
+          <w:rFonts w:ascii="Cambria" w:cs="Cambria" w:eastAsia="Cambria" w:hAnsi="Cambria"/>
+        </w:rPr>
+      </w:pPr>
+      <w:r>
+        <w:rPr>
+          <w:rFonts w:ascii="Cambria" w:cs="Cambria" w:eastAsia="Cambria" w:hAnsi="Cambria"/>
+          <w:rtl w:val="0"/>
+        </w:rPr>
+        <w:t xml:space="preserve">2.2.4.1</w:t>
+        <w:tab/>
+        <w:t xml:space="preserve">Scenario 1: Task’s ETA is longer than the amount of available free time on the Calendar leading up to the Due Date</w:t>
+      </w:r>
+    </w:p>
+    <w:p>
+      <w:pPr>
+        <w:spacing w:after="0" w:lineRule="auto"/>
+        <w:contextualSpacing w:val="0"/>
+        <w:rPr/>
+      </w:pPr>
+      <w:r>
+        <w:rPr>
+          <w:rtl w:val="0"/>
+        </w:rPr>
+        <w:t xml:space="preserve">Upon pressing ASSIGN, system displays an error and prevents the action, requesting the user either extend the Due Date of the Task, or shorten the ETA.</w:t>
       </w:r>
     </w:p>
     <w:p>
@@ -3431,9 +3904,9 @@
           <w:b w:val="1"/>
           <w:rtl w:val="0"/>
         </w:rPr>
-        <w:t xml:space="preserve">2.2.4</w:t>
+        <w:t xml:space="preserve">2.2.5</w:t>
         <w:tab/>
-        <w:t xml:space="preserve">Use Case 4: Assign task to calendar</w:t>
+        <w:t xml:space="preserve">Use Case 5: Unassign currently assigned Task</w:t>
       </w:r>
     </w:p>
     <w:p>
@@ -3469,46 +3942,47 @@
         <w:rPr>
           <w:rtl w:val="0"/>
         </w:rPr>
-        <w:t xml:space="preserve">Goal in Context: To assign created task to free time slots on the calendar depending on which algorithm the task uses</w:t>
-      </w:r>
-    </w:p>
-    <w:p>
-      <w:pPr>
-        <w:contextualSpacing w:val="0"/>
-        <w:rPr/>
-      </w:pPr>
-      <w:r>
-        <w:rPr>
-          <w:rtl w:val="0"/>
-        </w:rPr>
-        <w:t xml:space="preserve">Preconditions: Task has been created</w:t>
-      </w:r>
-    </w:p>
-    <w:p>
-      <w:pPr>
-        <w:contextualSpacing w:val="0"/>
-        <w:rPr/>
-      </w:pPr>
-      <w:r>
-        <w:rPr>
-          <w:rtl w:val="0"/>
-        </w:rPr>
-        <w:t xml:space="preserve">Additional Description: Users can view specific unassigned tasks and press a button to have the system place the task somewhere within their free time. The “Slow and Steady” algorithm splits up the task into smaller segments throughout the week, while the “Rip the Bandaid” algorithm tries to keep the task in large segments.</w:t>
-      </w:r>
-    </w:p>
-    <w:p>
-      <w:pPr>
-        <w:contextualSpacing w:val="0"/>
-        <w:rPr/>
-      </w:pPr>
-      <w:r>
-        <w:rPr>
-          <w:rtl w:val="0"/>
-        </w:rPr>
-      </w:r>
-    </w:p>
-    <w:p>
-      <w:pPr>
+        <w:t xml:space="preserve">Goal in Context: To unassign a Task that is currently assigned on the Calendar</w:t>
+      </w:r>
+    </w:p>
+    <w:p>
+      <w:pPr>
+        <w:contextualSpacing w:val="0"/>
+        <w:rPr/>
+      </w:pPr>
+      <w:r>
+        <w:rPr>
+          <w:rtl w:val="0"/>
+        </w:rPr>
+        <w:t xml:space="preserve">Preconditions: Task exists and is currently assigned</w:t>
+      </w:r>
+    </w:p>
+    <w:p>
+      <w:pPr>
+        <w:contextualSpacing w:val="0"/>
+        <w:rPr/>
+      </w:pPr>
+      <w:r>
+        <w:rPr>
+          <w:rtl w:val="0"/>
+        </w:rPr>
+        <w:t xml:space="preserve">Additional Description: Assigned Tasks on the Calendar can be selected and unassigned. They retain all of their information, including the ETA, as well as their Due Date.</w:t>
+      </w:r>
+    </w:p>
+    <w:p>
+      <w:pPr>
+        <w:contextualSpacing w:val="0"/>
+        <w:rPr/>
+      </w:pPr>
+      <w:r>
+        <w:rPr>
+          <w:rtl w:val="0"/>
+        </w:rPr>
+      </w:r>
+    </w:p>
+    <w:p>
+      <w:pPr>
+        <w:spacing w:after="0" w:lineRule="auto"/>
         <w:contextualSpacing w:val="0"/>
         <w:rPr>
           <w:rFonts w:ascii="Cambria" w:cs="Cambria" w:eastAsia="Cambria" w:hAnsi="Cambria"/>
@@ -3521,13 +3995,26 @@
           <w:b w:val="1"/>
           <w:rtl w:val="0"/>
         </w:rPr>
-        <w:t xml:space="preserve">2.2.5</w:t>
+        <w:t xml:space="preserve">2.2.6</w:t>
         <w:tab/>
-        <w:t xml:space="preserve">Use Case 5: Unassign currently assigned task</w:t>
-      </w:r>
-    </w:p>
-    <w:p>
-      <w:pPr>
+        <w:t xml:space="preserve">Use Case 6: Modify Task Due Date</w:t>
+      </w:r>
+    </w:p>
+    <w:p>
+      <w:pPr>
+        <w:spacing w:after="0" w:lineRule="auto"/>
+        <w:contextualSpacing w:val="0"/>
+        <w:rPr/>
+      </w:pPr>
+      <w:r>
+        <w:rPr>
+          <w:rtl w:val="0"/>
+        </w:rPr>
+      </w:r>
+    </w:p>
+    <w:p>
+      <w:pPr>
+        <w:spacing w:after="0" w:lineRule="auto"/>
         <w:contextualSpacing w:val="0"/>
         <w:rPr/>
       </w:pPr>
@@ -3540,66 +4027,142 @@
     </w:p>
     <w:p>
       <w:pPr>
-        <w:contextualSpacing w:val="0"/>
-        <w:rPr/>
-      </w:pPr>
-      <w:r>
-        <w:rPr>
-          <w:rtl w:val="0"/>
-        </w:rPr>
-        <w:t xml:space="preserve">Secondary Actor(s): System</w:t>
-      </w:r>
-    </w:p>
-    <w:p>
-      <w:pPr>
-        <w:contextualSpacing w:val="0"/>
-        <w:rPr/>
-      </w:pPr>
-      <w:r>
-        <w:rPr>
-          <w:rtl w:val="0"/>
-        </w:rPr>
-        <w:t xml:space="preserve">Goal in Context: To unassign a task that is currently assigned to some free time slots in the calendar</w:t>
-      </w:r>
-    </w:p>
-    <w:p>
-      <w:pPr>
-        <w:contextualSpacing w:val="0"/>
-        <w:rPr/>
-      </w:pPr>
-      <w:r>
-        <w:rPr>
-          <w:rtl w:val="0"/>
-        </w:rPr>
-        <w:t xml:space="preserve">Preconditions: Task is currently assigned in the calendar</w:t>
-      </w:r>
-    </w:p>
-    <w:p>
-      <w:pPr>
-        <w:contextualSpacing w:val="0"/>
-        <w:rPr/>
-      </w:pPr>
-      <w:r>
-        <w:rPr>
-          <w:rtl w:val="0"/>
-        </w:rPr>
-        <w:t xml:space="preserve">Additional Description: Specific assigned tasks can be viewed and sent back to the “unassigned tasks” list. They retain all of their information, including the amount of time remaining and their due date.</w:t>
-      </w:r>
-    </w:p>
-    <w:p>
-      <w:pPr>
-        <w:contextualSpacing w:val="0"/>
-        <w:rPr/>
-      </w:pPr>
-      <w:r>
-        <w:rPr>
-          <w:rtl w:val="0"/>
-        </w:rPr>
-      </w:r>
-    </w:p>
-    <w:p>
-      <w:pPr>
         <w:spacing w:after="0" w:lineRule="auto"/>
+        <w:contextualSpacing w:val="0"/>
+        <w:rPr/>
+      </w:pPr>
+      <w:r>
+        <w:rPr>
+          <w:rtl w:val="0"/>
+        </w:rPr>
+      </w:r>
+    </w:p>
+    <w:p>
+      <w:pPr>
+        <w:spacing w:after="0" w:lineRule="auto"/>
+        <w:contextualSpacing w:val="0"/>
+        <w:rPr/>
+      </w:pPr>
+      <w:r>
+        <w:rPr>
+          <w:rtl w:val="0"/>
+        </w:rPr>
+        <w:t xml:space="preserve">Secondary Actor(s): None</w:t>
+      </w:r>
+    </w:p>
+    <w:p>
+      <w:pPr>
+        <w:spacing w:after="0" w:lineRule="auto"/>
+        <w:contextualSpacing w:val="0"/>
+        <w:rPr/>
+      </w:pPr>
+      <w:r>
+        <w:rPr>
+          <w:rtl w:val="0"/>
+        </w:rPr>
+      </w:r>
+    </w:p>
+    <w:p>
+      <w:pPr>
+        <w:spacing w:after="0" w:lineRule="auto"/>
+        <w:contextualSpacing w:val="0"/>
+        <w:rPr/>
+      </w:pPr>
+      <w:r>
+        <w:rPr>
+          <w:rtl w:val="0"/>
+        </w:rPr>
+        <w:t xml:space="preserve">Goal in Context: To change the Due Date of a specific Task</w:t>
+      </w:r>
+    </w:p>
+    <w:p>
+      <w:pPr>
+        <w:spacing w:after="0" w:lineRule="auto"/>
+        <w:contextualSpacing w:val="0"/>
+        <w:rPr/>
+      </w:pPr>
+      <w:r>
+        <w:rPr>
+          <w:rtl w:val="0"/>
+        </w:rPr>
+      </w:r>
+    </w:p>
+    <w:p>
+      <w:pPr>
+        <w:spacing w:after="0" w:lineRule="auto"/>
+        <w:contextualSpacing w:val="0"/>
+        <w:rPr/>
+      </w:pPr>
+      <w:r>
+        <w:rPr>
+          <w:rtl w:val="0"/>
+        </w:rPr>
+        <w:t xml:space="preserve">Preconditions: Task exists and is currently unassigned</w:t>
+      </w:r>
+    </w:p>
+    <w:p>
+      <w:pPr>
+        <w:spacing w:after="0" w:lineRule="auto"/>
+        <w:contextualSpacing w:val="0"/>
+        <w:rPr/>
+      </w:pPr>
+      <w:r>
+        <w:rPr>
+          <w:rtl w:val="0"/>
+        </w:rPr>
+      </w:r>
+    </w:p>
+    <w:p>
+      <w:pPr>
+        <w:spacing w:after="0" w:lineRule="auto"/>
+        <w:contextualSpacing w:val="0"/>
+        <w:rPr/>
+      </w:pPr>
+      <w:r>
+        <w:rPr>
+          <w:rtl w:val="0"/>
+        </w:rPr>
+        <w:t xml:space="preserve">Additional Description: Users can select Tasks from the “Unassigned Tasks” list and modify their Due Date.</w:t>
+      </w:r>
+    </w:p>
+    <w:p>
+      <w:pPr>
+        <w:spacing w:after="0" w:lineRule="auto"/>
+        <w:contextualSpacing w:val="0"/>
+        <w:rPr/>
+      </w:pPr>
+      <w:r>
+        <w:rPr>
+          <w:rtl w:val="0"/>
+        </w:rPr>
+      </w:r>
+    </w:p>
+    <w:p>
+      <w:pPr>
+        <w:spacing w:after="0" w:lineRule="auto"/>
+        <w:contextualSpacing w:val="0"/>
+        <w:rPr/>
+      </w:pPr>
+      <w:r>
+        <w:rPr>
+          <w:rtl w:val="0"/>
+        </w:rPr>
+      </w:r>
+    </w:p>
+    <w:p>
+      <w:pPr>
+        <w:spacing w:after="0" w:lineRule="auto"/>
+        <w:contextualSpacing w:val="0"/>
+        <w:rPr/>
+      </w:pPr>
+      <w:r>
+        <w:rPr>
+          <w:rtl w:val="0"/>
+        </w:rPr>
+      </w:r>
+    </w:p>
+    <w:p>
+      <w:pPr>
         <w:contextualSpacing w:val="0"/>
         <w:rPr>
           <w:rFonts w:ascii="Cambria" w:cs="Cambria" w:eastAsia="Cambria" w:hAnsi="Cambria"/>
@@ -3612,26 +4175,13 @@
           <w:b w:val="1"/>
           <w:rtl w:val="0"/>
         </w:rPr>
-        <w:t xml:space="preserve">2.2.6</w:t>
+        <w:t xml:space="preserve">2.2.7</w:t>
         <w:tab/>
-        <w:t xml:space="preserve">Use Case 6: Modify task due date</w:t>
-      </w:r>
-    </w:p>
-    <w:p>
-      <w:pPr>
-        <w:spacing w:after="0" w:lineRule="auto"/>
-        <w:contextualSpacing w:val="0"/>
-        <w:rPr/>
-      </w:pPr>
-      <w:r>
-        <w:rPr>
-          <w:rtl w:val="0"/>
-        </w:rPr>
-      </w:r>
-    </w:p>
-    <w:p>
-      <w:pPr>
-        <w:spacing w:after="0" w:lineRule="auto"/>
+        <w:t xml:space="preserve">Use Case 7: Modify Task ETA</w:t>
+      </w:r>
+    </w:p>
+    <w:p>
+      <w:pPr>
         <w:contextualSpacing w:val="0"/>
         <w:rPr/>
       </w:pPr>
@@ -3644,19 +4194,6 @@
     </w:p>
     <w:p>
       <w:pPr>
-        <w:spacing w:after="0" w:lineRule="auto"/>
-        <w:contextualSpacing w:val="0"/>
-        <w:rPr/>
-      </w:pPr>
-      <w:r>
-        <w:rPr>
-          <w:rtl w:val="0"/>
-        </w:rPr>
-      </w:r>
-    </w:p>
-    <w:p>
-      <w:pPr>
-        <w:spacing w:after="0" w:lineRule="auto"/>
         <w:contextualSpacing w:val="0"/>
         <w:rPr/>
       </w:pPr>
@@ -3669,89 +4206,38 @@
     </w:p>
     <w:p>
       <w:pPr>
-        <w:spacing w:after="0" w:lineRule="auto"/>
-        <w:contextualSpacing w:val="0"/>
-        <w:rPr/>
-      </w:pPr>
-      <w:r>
-        <w:rPr>
-          <w:rtl w:val="0"/>
-        </w:rPr>
-      </w:r>
-    </w:p>
-    <w:p>
-      <w:pPr>
-        <w:spacing w:after="0" w:lineRule="auto"/>
-        <w:contextualSpacing w:val="0"/>
-        <w:rPr/>
-      </w:pPr>
-      <w:r>
-        <w:rPr>
-          <w:rtl w:val="0"/>
-        </w:rPr>
-        <w:t xml:space="preserve">Goal in Context: Change the due date of a specific task</w:t>
-      </w:r>
-    </w:p>
-    <w:p>
-      <w:pPr>
-        <w:spacing w:after="0" w:lineRule="auto"/>
-        <w:contextualSpacing w:val="0"/>
-        <w:rPr/>
-      </w:pPr>
-      <w:r>
-        <w:rPr>
-          <w:rtl w:val="0"/>
-        </w:rPr>
-      </w:r>
-    </w:p>
-    <w:p>
-      <w:pPr>
-        <w:spacing w:after="0" w:lineRule="auto"/>
-        <w:contextualSpacing w:val="0"/>
-        <w:rPr/>
-      </w:pPr>
-      <w:r>
-        <w:rPr>
-          <w:rtl w:val="0"/>
-        </w:rPr>
-        <w:t xml:space="preserve">Preconditions: Task has been created</w:t>
-      </w:r>
-    </w:p>
-    <w:p>
-      <w:pPr>
-        <w:spacing w:after="0" w:lineRule="auto"/>
-        <w:contextualSpacing w:val="0"/>
-        <w:rPr/>
-      </w:pPr>
-      <w:r>
-        <w:rPr>
-          <w:rtl w:val="0"/>
-        </w:rPr>
-      </w:r>
-    </w:p>
-    <w:p>
-      <w:pPr>
-        <w:spacing w:after="0" w:lineRule="auto"/>
-        <w:contextualSpacing w:val="0"/>
-        <w:rPr/>
-      </w:pPr>
-      <w:r>
-        <w:rPr>
-          <w:rtl w:val="0"/>
-        </w:rPr>
-        <w:t xml:space="preserve">Additional Description: Users can change the due date of tasks in the “unassigned tasks” list. The due date of currently assigned tasks cannot be changed; users must first unassign the tasks.</w:t>
-      </w:r>
-    </w:p>
-    <w:p>
-      <w:pPr>
-        <w:spacing w:after="0" w:lineRule="auto"/>
-        <w:contextualSpacing w:val="0"/>
-        <w:rPr/>
-      </w:pPr>
-      <w:r>
-        <w:rPr>
-          <w:rtl w:val="0"/>
-        </w:rPr>
+        <w:contextualSpacing w:val="0"/>
+        <w:rPr/>
+      </w:pPr>
+      <w:r>
+        <w:rPr>
+          <w:rtl w:val="0"/>
+        </w:rPr>
+        <w:t xml:space="preserve">Goal in Context: To modify a specific Task’s ETA value</w:t>
+      </w:r>
+    </w:p>
+    <w:p>
+      <w:pPr>
+        <w:contextualSpacing w:val="0"/>
+        <w:rPr/>
+      </w:pPr>
+      <w:r>
+        <w:rPr>
+          <w:rtl w:val="0"/>
+        </w:rPr>
+        <w:t xml:space="preserve">Preconditions: Task exists and is currently unassigned</w:t>
+      </w:r>
+    </w:p>
+    <w:p>
+      <w:pPr>
+        <w:contextualSpacing w:val="0"/>
+        <w:rPr/>
+      </w:pPr>
+      <w:r>
+        <w:rPr>
+          <w:rtl w:val="0"/>
+        </w:rPr>
+        <w:t xml:space="preserve">Additional Description: Users can select Tasks from the “Unassigned Tasks” list and modify their ETA.</w:t>
       </w:r>
     </w:p>
     <w:p>
@@ -3792,9 +4278,9 @@
           <w:b w:val="1"/>
           <w:rtl w:val="0"/>
         </w:rPr>
-        <w:t xml:space="preserve">2.2.7</w:t>
+        <w:t xml:space="preserve">2.2.8</w:t>
         <w:tab/>
-        <w:t xml:space="preserve">Use Case 7: Add time</w:t>
+        <w:t xml:space="preserve">Use Case 8: Delete Task</w:t>
       </w:r>
     </w:p>
     <w:p>
@@ -3830,7 +4316,7 @@
         <w:rPr>
           <w:rtl w:val="0"/>
         </w:rPr>
-        <w:t xml:space="preserve">Goal in Context: Adds time to a specific task</w:t>
+        <w:t xml:space="preserve">Goal in Context: To delete a Task</w:t>
       </w:r>
     </w:p>
     <w:p>
@@ -3854,110 +4340,11 @@
         <w:rPr>
           <w:rtl w:val="0"/>
         </w:rPr>
-        <w:t xml:space="preserve">Additional Description: Time added is done through increments of 15 minutes</w:t>
-      </w:r>
-    </w:p>
-    <w:p>
-      <w:pPr>
-        <w:spacing w:after="0" w:lineRule="auto"/>
-        <w:contextualSpacing w:val="0"/>
-        <w:rPr>
-          <w:rFonts w:ascii="Cambria" w:cs="Cambria" w:eastAsia="Cambria" w:hAnsi="Cambria"/>
-        </w:rPr>
-      </w:pPr>
-      <w:r>
-        <w:rPr>
-          <w:rFonts w:ascii="Cambria" w:cs="Cambria" w:eastAsia="Cambria" w:hAnsi="Cambria"/>
-          <w:rtl w:val="0"/>
-        </w:rPr>
-        <w:t xml:space="preserve">2.2.7.1</w:t>
-        <w:tab/>
-        <w:t xml:space="preserve">Scenario 1: Trying to add time that will overlap with the primary schedule or another task</w:t>
-      </w:r>
-    </w:p>
-    <w:p>
-      <w:pPr>
-        <w:spacing w:after="0" w:lineRule="auto"/>
-        <w:contextualSpacing w:val="0"/>
-        <w:rPr/>
-      </w:pPr>
-      <w:r>
-        <w:rPr>
-          <w:rtl w:val="0"/>
-        </w:rPr>
-        <w:t xml:space="preserve">Application prevents user from adding the time, alerting them that the primary schedule or another task is occupying the space on the calendar.</w:t>
-      </w:r>
-    </w:p>
-    <w:p>
-      <w:pPr>
-        <w:spacing w:after="0" w:lineRule="auto"/>
-        <w:contextualSpacing w:val="0"/>
-        <w:rPr/>
-      </w:pPr>
-      <w:r>
-        <w:rPr>
-          <w:rtl w:val="0"/>
-        </w:rPr>
-      </w:r>
-    </w:p>
-    <w:p>
-      <w:pPr>
-        <w:spacing w:after="0" w:lineRule="auto"/>
-        <w:contextualSpacing w:val="0"/>
-        <w:rPr>
-          <w:rFonts w:ascii="Cambria" w:cs="Cambria" w:eastAsia="Cambria" w:hAnsi="Cambria"/>
-        </w:rPr>
-      </w:pPr>
-      <w:r>
-        <w:rPr>
-          <w:rFonts w:ascii="Cambria" w:cs="Cambria" w:eastAsia="Cambria" w:hAnsi="Cambria"/>
-          <w:rtl w:val="0"/>
-        </w:rPr>
-        <w:t xml:space="preserve">2.2.7.2</w:t>
-        <w:tab/>
-        <w:t xml:space="preserve">Scenario 2: Trying to add time that produces a total amount of time left on the task that surpasses the due date</w:t>
-      </w:r>
-    </w:p>
-    <w:p>
-      <w:pPr>
-        <w:spacing w:after="0" w:lineRule="auto"/>
-        <w:contextualSpacing w:val="0"/>
-        <w:rPr/>
-      </w:pPr>
-      <w:r>
-        <w:rPr>
-          <w:rtl w:val="0"/>
-        </w:rPr>
-        <w:t xml:space="preserve">Application prevents user from adding the time, requesting that the user must extend the due date in order to perform the action.</w:t>
-      </w:r>
-    </w:p>
-    <w:p>
-      <w:pPr>
-        <w:spacing w:after="0" w:lineRule="auto"/>
-        <w:contextualSpacing w:val="0"/>
-        <w:rPr/>
-      </w:pPr>
-      <w:r>
-        <w:rPr>
-          <w:rtl w:val="0"/>
-        </w:rPr>
-      </w:r>
-    </w:p>
-    <w:p>
-      <w:pPr>
-        <w:spacing w:after="0" w:lineRule="auto"/>
-        <w:contextualSpacing w:val="0"/>
-        <w:rPr/>
-      </w:pPr>
-      <w:r>
-        <w:rPr>
-          <w:rtl w:val="0"/>
-        </w:rPr>
-      </w:r>
-    </w:p>
-    <w:p>
-      <w:pPr>
-        <w:spacing w:after="0" w:lineRule="auto"/>
+        <w:t xml:space="preserve">Additional Description: Users can select Tasks from the “Unassigned Tasks” list, or from the Calendar itself, and request to delete them. The system will ask the user if they’re sure they want to delete it, and upon clicking yes, the Task will be deleted.</w:t>
+      </w:r>
+    </w:p>
+    <w:p>
+      <w:pPr>
         <w:contextualSpacing w:val="0"/>
         <w:rPr/>
       </w:pPr>
@@ -3981,129 +4368,73 @@
           <w:b w:val="1"/>
           <w:rtl w:val="0"/>
         </w:rPr>
-        <w:t xml:space="preserve">2.2.8</w:t>
+        <w:t xml:space="preserve">2.2.9</w:t>
         <w:tab/>
-        <w:t xml:space="preserve">Use Case 8: Subtract time</w:t>
-      </w:r>
-    </w:p>
-    <w:p>
-      <w:pPr>
-        <w:contextualSpacing w:val="0"/>
-        <w:rPr/>
-      </w:pPr>
-      <w:r>
-        <w:rPr>
-          <w:rtl w:val="0"/>
-        </w:rPr>
-        <w:t xml:space="preserve">Primary Actor: User</w:t>
-      </w:r>
-    </w:p>
-    <w:p>
-      <w:pPr>
-        <w:contextualSpacing w:val="0"/>
-        <w:rPr/>
-      </w:pPr>
-      <w:r>
-        <w:rPr>
-          <w:rtl w:val="0"/>
-        </w:rPr>
-        <w:t xml:space="preserve">Secondary Actor(s): None</w:t>
-      </w:r>
-    </w:p>
-    <w:p>
-      <w:pPr>
-        <w:contextualSpacing w:val="0"/>
-        <w:rPr/>
-      </w:pPr>
-      <w:r>
-        <w:rPr>
-          <w:rtl w:val="0"/>
-        </w:rPr>
-        <w:t xml:space="preserve">Goal in Context: Subtracts time from a specific task</w:t>
-      </w:r>
-    </w:p>
-    <w:p>
-      <w:pPr>
-        <w:contextualSpacing w:val="0"/>
-        <w:rPr/>
-      </w:pPr>
-      <w:r>
-        <w:rPr>
-          <w:rtl w:val="0"/>
-        </w:rPr>
-        <w:t xml:space="preserve">Preconditions: Task has been created</w:t>
-      </w:r>
-    </w:p>
-    <w:p>
-      <w:pPr>
-        <w:contextualSpacing w:val="0"/>
-        <w:rPr/>
-      </w:pPr>
-      <w:r>
-        <w:rPr>
-          <w:rtl w:val="0"/>
-        </w:rPr>
-        <w:t xml:space="preserve">Additional Description: Time subtracted is done through decrements of 15 minutes</w:t>
-      </w:r>
-    </w:p>
-    <w:p>
-      <w:pPr>
-        <w:spacing w:after="0" w:lineRule="auto"/>
-        <w:contextualSpacing w:val="0"/>
-        <w:rPr>
-          <w:rFonts w:ascii="Cambria" w:cs="Cambria" w:eastAsia="Cambria" w:hAnsi="Cambria"/>
-        </w:rPr>
-      </w:pPr>
-      <w:r>
-        <w:rPr>
-          <w:rFonts w:ascii="Cambria" w:cs="Cambria" w:eastAsia="Cambria" w:hAnsi="Cambria"/>
-          <w:rtl w:val="0"/>
-        </w:rPr>
-        <w:t xml:space="preserve">2.2.8.1</w:t>
-        <w:tab/>
-        <w:t xml:space="preserve">Scenario 1: Trying to subtract time that will produce a less than or equal to zero amount of time left</w:t>
-      </w:r>
-    </w:p>
-    <w:p>
-      <w:pPr>
-        <w:spacing w:after="0" w:lineRule="auto"/>
-        <w:contextualSpacing w:val="0"/>
-        <w:rPr/>
-      </w:pPr>
-      <w:r>
-        <w:rPr>
-          <w:rtl w:val="0"/>
-        </w:rPr>
-        <w:t xml:space="preserve">Application prevents user from subtracting the time, alerting them that values less than or equal to zero are invalid.</w:t>
-      </w:r>
-    </w:p>
-    <w:p>
-      <w:pPr>
-        <w:spacing w:after="0" w:lineRule="auto"/>
-        <w:contextualSpacing w:val="0"/>
-        <w:rPr/>
-      </w:pPr>
-      <w:r>
-        <w:rPr>
-          <w:rtl w:val="0"/>
-        </w:rPr>
-      </w:r>
-    </w:p>
-    <w:p>
-      <w:pPr>
-        <w:spacing w:after="0" w:lineRule="auto"/>
-        <w:contextualSpacing w:val="0"/>
-        <w:rPr/>
-      </w:pPr>
-      <w:r>
-        <w:rPr>
-          <w:rtl w:val="0"/>
-        </w:rPr>
-      </w:r>
-    </w:p>
-    <w:p>
-      <w:pPr>
-        <w:spacing w:after="0" w:lineRule="auto"/>
+        <w:t xml:space="preserve">Use Case 9: Remind user of upcoming Task Block</w:t>
+      </w:r>
+    </w:p>
+    <w:p>
+      <w:pPr>
+        <w:contextualSpacing w:val="0"/>
+        <w:rPr/>
+      </w:pPr>
+      <w:r>
+        <w:rPr>
+          <w:rtl w:val="0"/>
+        </w:rPr>
+        <w:t xml:space="preserve">Primary Actor: System</w:t>
+      </w:r>
+    </w:p>
+    <w:p>
+      <w:pPr>
+        <w:contextualSpacing w:val="0"/>
+        <w:rPr/>
+      </w:pPr>
+      <w:r>
+        <w:rPr>
+          <w:rtl w:val="0"/>
+        </w:rPr>
+        <w:t xml:space="preserve">Secondary Actor: None</w:t>
+      </w:r>
+    </w:p>
+    <w:p>
+      <w:pPr>
+        <w:contextualSpacing w:val="0"/>
+        <w:rPr/>
+      </w:pPr>
+      <w:r>
+        <w:rPr>
+          <w:rtl w:val="0"/>
+        </w:rPr>
+        <w:t xml:space="preserve">Goal in Context: To remind the user one hour before a Task Block on the Calendar that they need to start on it in an hour</w:t>
+      </w:r>
+    </w:p>
+    <w:p>
+      <w:pPr>
+        <w:contextualSpacing w:val="0"/>
+        <w:rPr/>
+      </w:pPr>
+      <w:r>
+        <w:rPr>
+          <w:rtl w:val="0"/>
+        </w:rPr>
+        <w:t xml:space="preserve">Preconditions: The Calendar is populated with at least one Task</w:t>
+      </w:r>
+    </w:p>
+    <w:p>
+      <w:pPr>
+        <w:contextualSpacing w:val="0"/>
+        <w:rPr/>
+      </w:pPr>
+      <w:r>
+        <w:rPr>
+          <w:rtl w:val="0"/>
+        </w:rPr>
+        <w:t xml:space="preserve">Additional Description: Reminders are simple pop-up boxes that are dismissed by pressing “OK” on the box.</w:t>
+      </w:r>
+    </w:p>
+    <w:p>
+      <w:pPr>
         <w:contextualSpacing w:val="0"/>
         <w:rPr/>
       </w:pPr>
@@ -4127,111 +4458,21 @@
           <w:b w:val="1"/>
           <w:rtl w:val="0"/>
         </w:rPr>
-        <w:t xml:space="preserve">2.2.9</w:t>
-        <w:tab/>
-        <w:t xml:space="preserve">Use Case 9: Delete task</w:t>
-      </w:r>
-    </w:p>
-    <w:p>
-      <w:pPr>
-        <w:contextualSpacing w:val="0"/>
-        <w:rPr/>
-      </w:pPr>
-      <w:r>
-        <w:rPr>
-          <w:rtl w:val="0"/>
-        </w:rPr>
-        <w:t xml:space="preserve">Primary Actor: User</w:t>
-      </w:r>
-    </w:p>
-    <w:p>
-      <w:pPr>
-        <w:contextualSpacing w:val="0"/>
-        <w:rPr/>
-      </w:pPr>
-      <w:r>
-        <w:rPr>
-          <w:rtl w:val="0"/>
-        </w:rPr>
-        <w:t xml:space="preserve">Secondary Actor(s): None</w:t>
-      </w:r>
-    </w:p>
-    <w:p>
-      <w:pPr>
-        <w:contextualSpacing w:val="0"/>
-        <w:rPr/>
-      </w:pPr>
-      <w:r>
-        <w:rPr>
-          <w:rtl w:val="0"/>
-        </w:rPr>
-        <w:t xml:space="preserve">Goal in Context: Deletes a task</w:t>
-      </w:r>
-    </w:p>
-    <w:p>
-      <w:pPr>
-        <w:contextualSpacing w:val="0"/>
-        <w:rPr/>
-      </w:pPr>
-      <w:r>
-        <w:rPr>
-          <w:rtl w:val="0"/>
-        </w:rPr>
-        <w:t xml:space="preserve">Preconditions: Task has been created</w:t>
-      </w:r>
-    </w:p>
-    <w:p>
-      <w:pPr>
-        <w:contextualSpacing w:val="0"/>
-        <w:rPr/>
-      </w:pPr>
-      <w:r>
-        <w:rPr>
-          <w:rtl w:val="0"/>
-        </w:rPr>
-        <w:t xml:space="preserve">Additional Description: When viewing a specific task, a button can be pressed to delete the task. It’ll ask the user if they’re sure they want to delete it, and upon clicking yes, the task will be deleted.</w:t>
-      </w:r>
-    </w:p>
-    <w:p>
-      <w:pPr>
-        <w:contextualSpacing w:val="0"/>
-        <w:rPr/>
-      </w:pPr>
-      <w:r>
-        <w:rPr>
-          <w:rtl w:val="0"/>
-        </w:rPr>
-      </w:r>
-    </w:p>
-    <w:p>
-      <w:pPr>
-        <w:contextualSpacing w:val="0"/>
-        <w:rPr>
-          <w:rFonts w:ascii="Cambria" w:cs="Cambria" w:eastAsia="Cambria" w:hAnsi="Cambria"/>
-          <w:b w:val="1"/>
-        </w:rPr>
-      </w:pPr>
-      <w:r>
-        <w:rPr>
-          <w:rFonts w:ascii="Cambria" w:cs="Cambria" w:eastAsia="Cambria" w:hAnsi="Cambria"/>
-          <w:b w:val="1"/>
-          <w:rtl w:val="0"/>
-        </w:rPr>
         <w:t xml:space="preserve">2.2.10</w:t>
         <w:tab/>
-        <w:t xml:space="preserve">Use Case 10: Start task timer</w:t>
-      </w:r>
-    </w:p>
-    <w:p>
-      <w:pPr>
-        <w:contextualSpacing w:val="0"/>
-        <w:rPr/>
-      </w:pPr>
-      <w:r>
-        <w:rPr>
-          <w:rtl w:val="0"/>
-        </w:rPr>
-        <w:t xml:space="preserve">Primary Actor: User</w:t>
+        <w:t xml:space="preserve">Use Case 10: Alert user when the end of the last Task Block is reached</w:t>
+      </w:r>
+    </w:p>
+    <w:p>
+      <w:pPr>
+        <w:contextualSpacing w:val="0"/>
+        <w:rPr/>
+      </w:pPr>
+      <w:r>
+        <w:rPr>
+          <w:rtl w:val="0"/>
+        </w:rPr>
+        <w:t xml:space="preserve">Primary Actor: System</w:t>
       </w:r>
     </w:p>
     <w:p>
@@ -4255,316 +4496,32 @@
         <w:rPr>
           <w:rtl w:val="0"/>
         </w:rPr>
-        <w:t xml:space="preserve">Goal in Context: To start the timer on the selected task</w:t>
-      </w:r>
-    </w:p>
-    <w:p>
-      <w:pPr>
-        <w:contextualSpacing w:val="0"/>
-        <w:rPr/>
-      </w:pPr>
-      <w:r>
-        <w:rPr>
-          <w:rtl w:val="0"/>
-        </w:rPr>
-        <w:t xml:space="preserve">Preconditions: Task has been placed in the user’s calendar</w:t>
-      </w:r>
-    </w:p>
-    <w:p>
-      <w:pPr>
-        <w:contextualSpacing w:val="0"/>
-        <w:rPr/>
-      </w:pPr>
-      <w:r>
-        <w:rPr>
-          <w:rtl w:val="0"/>
-        </w:rPr>
-        <w:t xml:space="preserve">Additional Description: When viewing a task, a button can be pressed to make the timer start counting down. The button can be pressed anytime before the actual start date of the task (incase the user wants to get a head start), and automatically starts counting down when the start session occurs.</w:t>
-      </w:r>
-    </w:p>
-    <w:p>
-      <w:pPr>
-        <w:contextualSpacing w:val="0"/>
-        <w:rPr/>
-      </w:pPr>
-      <w:r>
-        <w:rPr>
-          <w:rtl w:val="0"/>
-        </w:rPr>
-      </w:r>
-    </w:p>
-    <w:p>
-      <w:pPr>
-        <w:contextualSpacing w:val="0"/>
-        <w:rPr>
-          <w:rFonts w:ascii="Cambria" w:cs="Cambria" w:eastAsia="Cambria" w:hAnsi="Cambria"/>
-          <w:b w:val="1"/>
-        </w:rPr>
-      </w:pPr>
-      <w:r>
-        <w:rPr>
-          <w:rFonts w:ascii="Cambria" w:cs="Cambria" w:eastAsia="Cambria" w:hAnsi="Cambria"/>
-          <w:b w:val="1"/>
-          <w:rtl w:val="0"/>
-        </w:rPr>
-        <w:t xml:space="preserve">2.2.11</w:t>
-        <w:tab/>
-        <w:t xml:space="preserve">Use Case 11: Stop task timer</w:t>
-      </w:r>
-    </w:p>
-    <w:p>
-      <w:pPr>
-        <w:contextualSpacing w:val="0"/>
-        <w:rPr/>
-      </w:pPr>
-      <w:r>
-        <w:rPr>
-          <w:rtl w:val="0"/>
-        </w:rPr>
-        <w:t xml:space="preserve">P</w:t>
-      </w:r>
-      <w:r>
-        <w:rPr>
-          <w:rtl w:val="0"/>
-        </w:rPr>
-        <w:t xml:space="preserve">rimary Actor: User</w:t>
-      </w:r>
-    </w:p>
-    <w:p>
-      <w:pPr>
-        <w:contextualSpacing w:val="0"/>
-        <w:rPr/>
-      </w:pPr>
-      <w:r>
-        <w:rPr>
-          <w:rtl w:val="0"/>
-        </w:rPr>
-        <w:t xml:space="preserve">Secondary Actor: None</w:t>
-      </w:r>
-    </w:p>
-    <w:p>
-      <w:pPr>
-        <w:contextualSpacing w:val="0"/>
-        <w:rPr/>
-      </w:pPr>
-      <w:r>
-        <w:rPr>
-          <w:rtl w:val="0"/>
-        </w:rPr>
-        <w:t xml:space="preserve">Goal in Context: Stop the timer on the selected task</w:t>
-      </w:r>
-    </w:p>
-    <w:p>
-      <w:pPr>
-        <w:contextualSpacing w:val="0"/>
-        <w:rPr/>
-      </w:pPr>
-      <w:r>
-        <w:rPr>
-          <w:rtl w:val="0"/>
-        </w:rPr>
-        <w:t xml:space="preserve">Preconditions: Timer is currently running</w:t>
-      </w:r>
-    </w:p>
-    <w:p>
-      <w:pPr>
-        <w:contextualSpacing w:val="0"/>
-        <w:rPr/>
-      </w:pPr>
-      <w:r>
-        <w:rPr>
-          <w:rtl w:val="0"/>
-        </w:rPr>
-        <w:t xml:space="preserve">Additional Description: When viewing a task, a button can be pressed to make the timer stop counting down.</w:t>
-      </w:r>
-    </w:p>
-    <w:p>
-      <w:pPr>
-        <w:contextualSpacing w:val="0"/>
-        <w:rPr/>
-      </w:pPr>
-      <w:r>
-        <w:rPr>
-          <w:rtl w:val="0"/>
-        </w:rPr>
-      </w:r>
-    </w:p>
-    <w:p>
-      <w:pPr>
-        <w:contextualSpacing w:val="0"/>
-        <w:rPr>
-          <w:rFonts w:ascii="Cambria" w:cs="Cambria" w:eastAsia="Cambria" w:hAnsi="Cambria"/>
-          <w:b w:val="1"/>
-        </w:rPr>
-      </w:pPr>
-      <w:r>
-        <w:rPr>
-          <w:rFonts w:ascii="Cambria" w:cs="Cambria" w:eastAsia="Cambria" w:hAnsi="Cambria"/>
-          <w:b w:val="1"/>
-          <w:rtl w:val="0"/>
-        </w:rPr>
-        <w:t xml:space="preserve">2.2.12</w:t>
-        <w:tab/>
-        <w:t xml:space="preserve">Use Case 12: Remind user of upcoming task start session</w:t>
-      </w:r>
-    </w:p>
-    <w:p>
-      <w:pPr>
-        <w:contextualSpacing w:val="0"/>
-        <w:rPr/>
-      </w:pPr>
-      <w:r>
-        <w:rPr>
-          <w:rtl w:val="0"/>
-        </w:rPr>
-        <w:t xml:space="preserve">Primary Actor: System</w:t>
-      </w:r>
-    </w:p>
-    <w:p>
-      <w:pPr>
-        <w:contextualSpacing w:val="0"/>
-        <w:rPr/>
-      </w:pPr>
-      <w:r>
-        <w:rPr>
-          <w:rtl w:val="0"/>
-        </w:rPr>
-        <w:t xml:space="preserve">Secondary Actor: None</w:t>
-      </w:r>
-    </w:p>
-    <w:p>
-      <w:pPr>
-        <w:contextualSpacing w:val="0"/>
-        <w:rPr/>
-      </w:pPr>
-      <w:r>
-        <w:rPr>
-          <w:rtl w:val="0"/>
-        </w:rPr>
-        <w:t xml:space="preserve">Goal in Context: System reminds the user one hour before the scheduled task’s start session that they need to start on it in an hour</w:t>
-      </w:r>
-    </w:p>
-    <w:p>
-      <w:pPr>
-        <w:contextualSpacing w:val="0"/>
-        <w:rPr/>
-      </w:pPr>
-      <w:r>
-        <w:rPr>
-          <w:rtl w:val="0"/>
-        </w:rPr>
-        <w:t xml:space="preserve">Preconditions: The calendar is populated with at least one task</w:t>
-      </w:r>
-    </w:p>
-    <w:p>
-      <w:pPr>
-        <w:contextualSpacing w:val="0"/>
-        <w:rPr/>
-      </w:pPr>
-      <w:r>
-        <w:rPr>
-          <w:rtl w:val="0"/>
-        </w:rPr>
-        <w:t xml:space="preserve">Additional Description: System gives the user a reminder to start a task that has been scheduled.</w:t>
-      </w:r>
-    </w:p>
-    <w:p>
-      <w:pPr>
-        <w:contextualSpacing w:val="0"/>
-        <w:rPr/>
-      </w:pPr>
-      <w:r>
-        <w:rPr>
-          <w:rtl w:val="0"/>
-        </w:rPr>
-      </w:r>
-    </w:p>
-    <w:p>
-      <w:pPr>
-        <w:contextualSpacing w:val="0"/>
-        <w:rPr>
-          <w:rFonts w:ascii="Cambria" w:cs="Cambria" w:eastAsia="Cambria" w:hAnsi="Cambria"/>
-          <w:b w:val="1"/>
-        </w:rPr>
-      </w:pPr>
-      <w:r>
-        <w:rPr>
-          <w:rFonts w:ascii="Cambria" w:cs="Cambria" w:eastAsia="Cambria" w:hAnsi="Cambria"/>
-          <w:b w:val="1"/>
-          <w:rtl w:val="0"/>
-        </w:rPr>
-        <w:t xml:space="preserve">2.2.13</w:t>
-        <w:tab/>
-        <w:t xml:space="preserve">Use Case 13: Alert user when due date is reached</w:t>
-      </w:r>
-    </w:p>
-    <w:p>
-      <w:pPr>
-        <w:contextualSpacing w:val="0"/>
-        <w:rPr/>
-      </w:pPr>
-      <w:r>
-        <w:rPr>
-          <w:rtl w:val="0"/>
-        </w:rPr>
-        <w:t xml:space="preserve">Primary Actor: System</w:t>
-      </w:r>
-    </w:p>
-    <w:p>
-      <w:pPr>
-        <w:contextualSpacing w:val="0"/>
-        <w:rPr/>
-      </w:pPr>
-      <w:r>
-        <w:rPr>
-          <w:rtl w:val="0"/>
-        </w:rPr>
-        <w:t xml:space="preserve">Secondary Actor: None</w:t>
-      </w:r>
-    </w:p>
-    <w:p>
-      <w:pPr>
-        <w:contextualSpacing w:val="0"/>
-        <w:rPr/>
-      </w:pPr>
-      <w:r>
-        <w:rPr>
-          <w:rtl w:val="0"/>
-        </w:rPr>
-        <w:t xml:space="preserve">Goal in Context: System alerts the user when the due date for a specific task occurs</w:t>
-      </w:r>
-    </w:p>
-    <w:p>
-      <w:pPr>
-        <w:contextualSpacing w:val="0"/>
-        <w:rPr/>
-      </w:pPr>
-      <w:r>
-        <w:rPr>
-          <w:rtl w:val="0"/>
-        </w:rPr>
-        <w:t xml:space="preserve">Preconditions: Task exists in calendar</w:t>
-      </w:r>
-    </w:p>
-    <w:p>
-      <w:pPr>
-        <w:contextualSpacing w:val="0"/>
-        <w:rPr/>
-      </w:pPr>
-      <w:r>
-        <w:rPr>
-          <w:rtl w:val="0"/>
-        </w:rPr>
-        <w:t xml:space="preserve">Additional Description: When the due date for a task hits, the user is asked if they have completed the task. If “yes”, the task is deleted. If “no”, the user is asked if they’d like to add more time. (“Yes” prompts them to give the task a new due date and to add more time, “no” deletes the task)</w:t>
-      </w:r>
-    </w:p>
-    <w:p>
-      <w:pPr>
-        <w:pStyle w:val="Heading3"/>
-        <w:ind w:left="720" w:firstLine="0"/>
-        <w:contextualSpacing w:val="0"/>
-        <w:rPr/>
-      </w:pPr>
+        <w:t xml:space="preserve">Goal in Context: To alert the user when the end of the last Task Block is reached</w:t>
+      </w:r>
+    </w:p>
+    <w:p>
+      <w:pPr>
+        <w:contextualSpacing w:val="0"/>
+        <w:rPr/>
+      </w:pPr>
+      <w:r>
+        <w:rPr>
+          <w:rtl w:val="0"/>
+        </w:rPr>
+        <w:t xml:space="preserve">Preconditions: Task exists in Calendar</w:t>
+      </w:r>
+    </w:p>
+    <w:p>
+      <w:pPr>
+        <w:contextualSpacing w:val="0"/>
+        <w:rPr/>
+      </w:pPr>
+      <w:r>
+        <w:rPr>
+          <w:rtl w:val="0"/>
+        </w:rPr>
+        <w:t xml:space="preserve">Additional Description: Upon reaching the end of the last Task Block, the system asks the user if they have finished or are very close to finishing the Task. If the user selects “Yes”, the Task is deleted. If the user selects “No”, the Task is placed into the “Unassigned Tasks” list, where the system then requests the user go and modify the ETA and Due Date values for rescheduling.</w:t>
+      </w:r>
       <w:r>
         <w:rPr>
           <w:rtl w:val="0"/>
@@ -4784,7 +4741,7 @@
       <w:rPr>
         <w:rtl w:val="0"/>
       </w:rPr>
-      <w:t xml:space="preserve">1</w:t>
+      <w:t xml:space="preserve">2</w:t>
     </w:r>
     <w:r>
       <w:rPr>
@@ -4800,6 +4757,116 @@
   <w:abstractNum w:abstractNumId="1">
     <w:lvl w:ilvl="0">
       <w:start w:val="1"/>
+      <w:numFmt w:val="bullet"/>
+      <w:lvlText w:val="-"/>
+      <w:lvlJc w:val="left"/>
+      <w:pPr>
+        <w:ind w:left="720" w:hanging="360"/>
+      </w:pPr>
+      <w:rPr>
+        <w:u w:val="none"/>
+      </w:rPr>
+    </w:lvl>
+    <w:lvl w:ilvl="1">
+      <w:start w:val="1"/>
+      <w:numFmt w:val="bullet"/>
+      <w:lvlText w:val="-"/>
+      <w:lvlJc w:val="left"/>
+      <w:pPr>
+        <w:ind w:left="1440" w:hanging="360"/>
+      </w:pPr>
+      <w:rPr>
+        <w:u w:val="none"/>
+      </w:rPr>
+    </w:lvl>
+    <w:lvl w:ilvl="2">
+      <w:start w:val="1"/>
+      <w:numFmt w:val="bullet"/>
+      <w:lvlText w:val="-"/>
+      <w:lvlJc w:val="left"/>
+      <w:pPr>
+        <w:ind w:left="2160" w:hanging="360"/>
+      </w:pPr>
+      <w:rPr>
+        <w:u w:val="none"/>
+      </w:rPr>
+    </w:lvl>
+    <w:lvl w:ilvl="3">
+      <w:start w:val="1"/>
+      <w:numFmt w:val="bullet"/>
+      <w:lvlText w:val="-"/>
+      <w:lvlJc w:val="left"/>
+      <w:pPr>
+        <w:ind w:left="2880" w:hanging="360"/>
+      </w:pPr>
+      <w:rPr>
+        <w:u w:val="none"/>
+      </w:rPr>
+    </w:lvl>
+    <w:lvl w:ilvl="4">
+      <w:start w:val="1"/>
+      <w:numFmt w:val="bullet"/>
+      <w:lvlText w:val="-"/>
+      <w:lvlJc w:val="left"/>
+      <w:pPr>
+        <w:ind w:left="3600" w:hanging="360"/>
+      </w:pPr>
+      <w:rPr>
+        <w:u w:val="none"/>
+      </w:rPr>
+    </w:lvl>
+    <w:lvl w:ilvl="5">
+      <w:start w:val="1"/>
+      <w:numFmt w:val="bullet"/>
+      <w:lvlText w:val="-"/>
+      <w:lvlJc w:val="left"/>
+      <w:pPr>
+        <w:ind w:left="4320" w:hanging="360"/>
+      </w:pPr>
+      <w:rPr>
+        <w:u w:val="none"/>
+      </w:rPr>
+    </w:lvl>
+    <w:lvl w:ilvl="6">
+      <w:start w:val="1"/>
+      <w:numFmt w:val="bullet"/>
+      <w:lvlText w:val="-"/>
+      <w:lvlJc w:val="left"/>
+      <w:pPr>
+        <w:ind w:left="5040" w:hanging="360"/>
+      </w:pPr>
+      <w:rPr>
+        <w:u w:val="none"/>
+      </w:rPr>
+    </w:lvl>
+    <w:lvl w:ilvl="7">
+      <w:start w:val="1"/>
+      <w:numFmt w:val="bullet"/>
+      <w:lvlText w:val="-"/>
+      <w:lvlJc w:val="left"/>
+      <w:pPr>
+        <w:ind w:left="5760" w:hanging="360"/>
+      </w:pPr>
+      <w:rPr>
+        <w:u w:val="none"/>
+      </w:rPr>
+    </w:lvl>
+    <w:lvl w:ilvl="8">
+      <w:start w:val="1"/>
+      <w:numFmt w:val="bullet"/>
+      <w:lvlText w:val="-"/>
+      <w:lvlJc w:val="left"/>
+      <w:pPr>
+        <w:ind w:left="6480" w:hanging="360"/>
+      </w:pPr>
+      <w:rPr>
+        <w:u w:val="none"/>
+      </w:rPr>
+    </w:lvl>
+  </w:abstractNum>
+  <w:abstractNum w:abstractNumId="2">
+    <w:lvl w:ilvl="0">
+      <w:start w:val="1"/>
       <w:numFmt w:val="decimal"/>
       <w:lvlText w:val="%1"/>
       <w:lvlJc w:val="left"/>
@@ -4889,8 +4956,124 @@
       <w:rPr/>
     </w:lvl>
   </w:abstractNum>
+  <w:abstractNum w:abstractNumId="3">
+    <w:lvl w:ilvl="0">
+      <w:start w:val="1"/>
+      <w:numFmt w:val="bullet"/>
+      <w:lvlText w:val="-"/>
+      <w:lvlJc w:val="left"/>
+      <w:pPr>
+        <w:ind w:left="720" w:hanging="360"/>
+      </w:pPr>
+      <w:rPr>
+        <w:u w:val="none"/>
+      </w:rPr>
+    </w:lvl>
+    <w:lvl w:ilvl="1">
+      <w:start w:val="1"/>
+      <w:numFmt w:val="bullet"/>
+      <w:lvlText w:val="-"/>
+      <w:lvlJc w:val="left"/>
+      <w:pPr>
+        <w:ind w:left="1440" w:hanging="360"/>
+      </w:pPr>
+      <w:rPr>
+        <w:u w:val="none"/>
+      </w:rPr>
+    </w:lvl>
+    <w:lvl w:ilvl="2">
+      <w:start w:val="1"/>
+      <w:numFmt w:val="bullet"/>
+      <w:lvlText w:val="-"/>
+      <w:lvlJc w:val="left"/>
+      <w:pPr>
+        <w:ind w:left="2160" w:hanging="360"/>
+      </w:pPr>
+      <w:rPr>
+        <w:u w:val="none"/>
+      </w:rPr>
+    </w:lvl>
+    <w:lvl w:ilvl="3">
+      <w:start w:val="1"/>
+      <w:numFmt w:val="bullet"/>
+      <w:lvlText w:val="-"/>
+      <w:lvlJc w:val="left"/>
+      <w:pPr>
+        <w:ind w:left="2880" w:hanging="360"/>
+      </w:pPr>
+      <w:rPr>
+        <w:u w:val="none"/>
+      </w:rPr>
+    </w:lvl>
+    <w:lvl w:ilvl="4">
+      <w:start w:val="1"/>
+      <w:numFmt w:val="bullet"/>
+      <w:lvlText w:val="-"/>
+      <w:lvlJc w:val="left"/>
+      <w:pPr>
+        <w:ind w:left="3600" w:hanging="360"/>
+      </w:pPr>
+      <w:rPr>
+        <w:u w:val="none"/>
+      </w:rPr>
+    </w:lvl>
+    <w:lvl w:ilvl="5">
+      <w:start w:val="1"/>
+      <w:numFmt w:val="bullet"/>
+      <w:lvlText w:val="-"/>
+      <w:lvlJc w:val="left"/>
+      <w:pPr>
+        <w:ind w:left="4320" w:hanging="360"/>
+      </w:pPr>
+      <w:rPr>
+        <w:u w:val="none"/>
+      </w:rPr>
+    </w:lvl>
+    <w:lvl w:ilvl="6">
+      <w:start w:val="1"/>
+      <w:numFmt w:val="bullet"/>
+      <w:lvlText w:val="-"/>
+      <w:lvlJc w:val="left"/>
+      <w:pPr>
+        <w:ind w:left="5040" w:hanging="360"/>
+      </w:pPr>
+      <w:rPr>
+        <w:u w:val="none"/>
+      </w:rPr>
+    </w:lvl>
+    <w:lvl w:ilvl="7">
+      <w:start w:val="1"/>
+      <w:numFmt w:val="bullet"/>
+      <w:lvlText w:val="-"/>
+      <w:lvlJc w:val="left"/>
+      <w:pPr>
+        <w:ind w:left="5760" w:hanging="360"/>
+      </w:pPr>
+      <w:rPr>
+        <w:u w:val="none"/>
+      </w:rPr>
+    </w:lvl>
+    <w:lvl w:ilvl="8">
+      <w:start w:val="1"/>
+      <w:numFmt w:val="bullet"/>
+      <w:lvlText w:val="-"/>
+      <w:lvlJc w:val="left"/>
+      <w:pPr>
+        <w:ind w:left="6480" w:hanging="360"/>
+      </w:pPr>
+      <w:rPr>
+        <w:u w:val="none"/>
+      </w:rPr>
+    </w:lvl>
+  </w:abstractNum>
   <w:num w:numId="1">
     <w:abstractNumId w:val="1"/>
+  </w:num>
+  <w:num w:numId="2">
+    <w:abstractNumId w:val="2"/>
+  </w:num>
+  <w:num w:numId="3">
+    <w:abstractNumId w:val="3"/>
   </w:num>
 </w:numbering>
 </file>

</xml_diff>